<commit_message>
Update to paper and excel with misclass rates
</commit_message>
<xml_diff>
--- a/Assignment Master Documents/Group 19 Final Project Paper.docx
+++ b/Assignment Master Documents/Group 19 Final Project Paper.docx
@@ -5050,14 +5050,12 @@
               <w:rPr>
                 <w:rFonts w:ascii="Calibri" w:hAnsi="Calibri" w:cs="Calibri"/>
                 <w:color w:val="000000"/>
-                <w:highlight w:val="green"/>
               </w:rPr>
             </w:pPr>
             <w:r>
               <w:rPr>
                 <w:rFonts w:ascii="Calibri" w:hAnsi="Calibri" w:cs="Calibri"/>
                 <w:color w:val="000000"/>
-                <w:highlight w:val="green"/>
               </w:rPr>
               <w:t>Validation_1_Seed5</w:t>
             </w:r>
@@ -5075,14 +5073,12 @@
               <w:rPr>
                 <w:rFonts w:ascii="Calibri" w:hAnsi="Calibri" w:cs="Calibri"/>
                 <w:color w:val="000000"/>
-                <w:highlight w:val="green"/>
               </w:rPr>
             </w:pPr>
             <w:r>
               <w:rPr>
                 <w:rFonts w:ascii="Calibri" w:hAnsi="Calibri" w:cs="Calibri"/>
                 <w:color w:val="000000"/>
-                <w:highlight w:val="green"/>
               </w:rPr>
               <w:t>7</w:t>
             </w:r>
@@ -5100,14 +5096,12 @@
               <w:rPr>
                 <w:rFonts w:ascii="Calibri" w:hAnsi="Calibri" w:cs="Calibri"/>
                 <w:color w:val="000000"/>
-                <w:highlight w:val="green"/>
               </w:rPr>
             </w:pPr>
             <w:r>
               <w:rPr>
                 <w:rFonts w:ascii="Calibri" w:hAnsi="Calibri" w:cs="Calibri"/>
                 <w:color w:val="000000"/>
-                <w:highlight w:val="green"/>
               </w:rPr>
               <w:t>5</w:t>
             </w:r>
@@ -5125,14 +5119,12 @@
               <w:rPr>
                 <w:rFonts w:ascii="Calibri" w:hAnsi="Calibri" w:cs="Calibri"/>
                 <w:color w:val="000000"/>
-                <w:highlight w:val="green"/>
               </w:rPr>
             </w:pPr>
             <w:r>
               <w:rPr>
                 <w:rFonts w:ascii="Calibri" w:hAnsi="Calibri" w:cs="Calibri"/>
                 <w:color w:val="000000"/>
-                <w:highlight w:val="green"/>
               </w:rPr>
               <w:t>0.1700</w:t>
             </w:r>
@@ -6003,12 +5995,14 @@
               <w:rPr>
                 <w:rFonts w:ascii="Calibri" w:hAnsi="Calibri" w:cs="Calibri"/>
                 <w:color w:val="000000"/>
+                <w:highlight w:val="green"/>
               </w:rPr>
             </w:pPr>
             <w:r>
               <w:rPr>
                 <w:rFonts w:ascii="Calibri" w:hAnsi="Calibri" w:cs="Calibri"/>
                 <w:color w:val="000000"/>
+                <w:highlight w:val="green"/>
               </w:rPr>
               <w:t>Validation_1_Seed5</w:t>
             </w:r>
@@ -6026,12 +6020,14 @@
               <w:rPr>
                 <w:rFonts w:ascii="Calibri" w:hAnsi="Calibri" w:cs="Calibri"/>
                 <w:color w:val="000000"/>
+                <w:highlight w:val="green"/>
               </w:rPr>
             </w:pPr>
             <w:r>
               <w:rPr>
                 <w:rFonts w:ascii="Calibri" w:hAnsi="Calibri" w:cs="Calibri"/>
                 <w:color w:val="000000"/>
+                <w:highlight w:val="green"/>
               </w:rPr>
               <w:t>18</w:t>
             </w:r>
@@ -6049,12 +6045,14 @@
               <w:rPr>
                 <w:rFonts w:ascii="Calibri" w:hAnsi="Calibri" w:cs="Calibri"/>
                 <w:color w:val="000000"/>
+                <w:highlight w:val="green"/>
               </w:rPr>
             </w:pPr>
             <w:r>
               <w:rPr>
                 <w:rFonts w:ascii="Calibri" w:hAnsi="Calibri" w:cs="Calibri"/>
                 <w:color w:val="000000"/>
+                <w:highlight w:val="green"/>
               </w:rPr>
               <w:t>5</w:t>
             </w:r>
@@ -6072,12 +6070,14 @@
               <w:rPr>
                 <w:rFonts w:ascii="Calibri" w:hAnsi="Calibri" w:cs="Calibri"/>
                 <w:color w:val="000000"/>
+                <w:highlight w:val="green"/>
               </w:rPr>
             </w:pPr>
             <w:r>
               <w:rPr>
                 <w:rFonts w:ascii="Calibri" w:hAnsi="Calibri" w:cs="Calibri"/>
                 <w:color w:val="000000"/>
+                <w:highlight w:val="green"/>
               </w:rPr>
               <w:t>0.1700</w:t>
             </w:r>
@@ -6704,6 +6704,805 @@
       </w:r>
     </w:p>
     <w:p>
+      <w:r>
+        <w:t xml:space="preserve">The results of the boosted tree modeling effort end with two models having the exact same misclassification rate (7 and 18).  The difference between these boosted trees is evident when comparing how many records are predicted to be </w:t>
+      </w:r>
+      <w:proofErr w:type="spellStart"/>
+      <w:r>
+        <w:t>HiWorth</w:t>
+      </w:r>
+      <w:proofErr w:type="spellEnd"/>
+      <w:r>
+        <w:t xml:space="preserve"> = 1.  Latin Hypercube Model 7 predicts a total of 530 records with 329 records correctly identified and 201 records misclassified.  Latin Hypercube Model 18 predicts a total of 598 records with 363 records correctly identified and 235 records misclassified.  The actual percentage of </w:t>
+      </w:r>
+      <w:proofErr w:type="spellStart"/>
+      <w:r>
+        <w:t>HiWorth</w:t>
+      </w:r>
+      <w:proofErr w:type="spellEnd"/>
+      <w:r>
+        <w:t xml:space="preserve"> = 1 records in the data set is approximately 20%, our models are predicting 8.8% and 9.96</w:t>
+      </w:r>
+      <w:r>
+        <w:t xml:space="preserve">% records with </w:t>
+      </w:r>
+      <w:proofErr w:type="spellStart"/>
+      <w:r>
+        <w:t>HiWorth</w:t>
+      </w:r>
+      <w:proofErr w:type="spellEnd"/>
+      <w:r>
+        <w:t xml:space="preserve"> = 1 for our test sets.  Based on these results, our models are still under predicting the number of individuals with </w:t>
+      </w:r>
+      <w:proofErr w:type="spellStart"/>
+      <w:r>
+        <w:t>HiWorth</w:t>
+      </w:r>
+      <w:proofErr w:type="spellEnd"/>
+      <w:r>
+        <w:t xml:space="preserve"> scores but Latin Hypercube Model 18 is more accurate than Latin Hypercube Model 7.  Group 19 then proceeded to determine if a change in the cutoff value for the tree model would lead to a model with a prediction rate closer to the 20/80 split that exists in the combined part one and part two data set.  Using a JMP add-in called </w:t>
+      </w:r>
+      <w:proofErr w:type="spellStart"/>
+      <w:r>
+        <w:t>altcutoffconfusionmtx</w:t>
+      </w:r>
+      <w:proofErr w:type="spellEnd"/>
+      <w:r>
+        <w:t>, the cut off values were varied from .4 to .6 in increments of .01.  The result of this analysis is shown in the table below:</w:t>
+      </w:r>
+    </w:p>
+    <w:tbl>
+      <w:tblPr>
+        <w:tblStyle w:val="GridTable4-Accent5"/>
+        <w:tblW w:w="9355" w:type="dxa"/>
+        <w:tblLook w:val="04A0" w:firstRow="1" w:lastRow="0" w:firstColumn="1" w:lastColumn="0" w:noHBand="0" w:noVBand="1"/>
+      </w:tblPr>
+      <w:tblGrid>
+        <w:gridCol w:w="1705"/>
+        <w:gridCol w:w="3420"/>
+        <w:gridCol w:w="4230"/>
+      </w:tblGrid>
+      <w:tr>
+        <w:trPr>
+          <w:cnfStyle w:val="100000000000" w:firstRow="1" w:lastRow="0" w:firstColumn="0" w:lastColumn="0" w:oddVBand="0" w:evenVBand="0" w:oddHBand="0" w:evenHBand="0" w:firstRowFirstColumn="0" w:firstRowLastColumn="0" w:lastRowFirstColumn="0" w:lastRowLastColumn="0"/>
+        </w:trPr>
+        <w:tc>
+          <w:tcPr>
+            <w:cnfStyle w:val="001000000000" w:firstRow="0" w:lastRow="0" w:firstColumn="1" w:lastColumn="0" w:oddVBand="0" w:evenVBand="0" w:oddHBand="0" w:evenHBand="0" w:firstRowFirstColumn="0" w:firstRowLastColumn="0" w:lastRowFirstColumn="0" w:lastRowLastColumn="0"/>
+            <w:tcW w:w="1705" w:type="dxa"/>
+          </w:tcPr>
+          <w:p>
+            <w:r>
+              <w:t>Cut-Off Value</w:t>
+            </w:r>
+          </w:p>
+        </w:tc>
+        <w:tc>
+          <w:tcPr>
+            <w:tcW w:w="3420" w:type="dxa"/>
+          </w:tcPr>
+          <w:p>
+            <w:pPr>
+              <w:cnfStyle w:val="100000000000" w:firstRow="1" w:lastRow="0" w:firstColumn="0" w:lastColumn="0" w:oddVBand="0" w:evenVBand="0" w:oddHBand="0" w:evenHBand="0" w:firstRowFirstColumn="0" w:firstRowLastColumn="0" w:lastRowFirstColumn="0" w:lastRowLastColumn="0"/>
+            </w:pPr>
+            <w:r>
+              <w:t>Misclassification Rate</w:t>
+            </w:r>
+          </w:p>
+        </w:tc>
+        <w:tc>
+          <w:tcPr>
+            <w:tcW w:w="4230" w:type="dxa"/>
+          </w:tcPr>
+          <w:p>
+            <w:pPr>
+              <w:cnfStyle w:val="100000000000" w:firstRow="1" w:lastRow="0" w:firstColumn="0" w:lastColumn="0" w:oddVBand="0" w:evenVBand="0" w:oddHBand="0" w:evenHBand="0" w:firstRowFirstColumn="0" w:firstRowLastColumn="0" w:lastRowFirstColumn="0" w:lastRowLastColumn="0"/>
+            </w:pPr>
+            <w:r>
+              <w:t xml:space="preserve">Correct </w:t>
+            </w:r>
+            <w:proofErr w:type="spellStart"/>
+            <w:r>
+              <w:t>HiWorth</w:t>
+            </w:r>
+            <w:proofErr w:type="spellEnd"/>
+            <w:r>
+              <w:t xml:space="preserve"> = 1 Rate</w:t>
+            </w:r>
+          </w:p>
+        </w:tc>
+      </w:tr>
+      <w:tr>
+        <w:trPr>
+          <w:cnfStyle w:val="000000100000" w:firstRow="0" w:lastRow="0" w:firstColumn="0" w:lastColumn="0" w:oddVBand="0" w:evenVBand="0" w:oddHBand="1" w:evenHBand="0" w:firstRowFirstColumn="0" w:firstRowLastColumn="0" w:lastRowFirstColumn="0" w:lastRowLastColumn="0"/>
+        </w:trPr>
+        <w:tc>
+          <w:tcPr>
+            <w:cnfStyle w:val="001000000000" w:firstRow="0" w:lastRow="0" w:firstColumn="1" w:lastColumn="0" w:oddVBand="0" w:evenVBand="0" w:oddHBand="0" w:evenHBand="0" w:firstRowFirstColumn="0" w:firstRowLastColumn="0" w:lastRowFirstColumn="0" w:lastRowLastColumn="0"/>
+            <w:tcW w:w="1705" w:type="dxa"/>
+          </w:tcPr>
+          <w:p>
+            <w:r>
+              <w:t>0.4</w:t>
+            </w:r>
+          </w:p>
+        </w:tc>
+        <w:tc>
+          <w:tcPr>
+            <w:tcW w:w="3420" w:type="dxa"/>
+            <w:vAlign w:val="bottom"/>
+          </w:tcPr>
+          <w:p>
+            <w:pPr>
+              <w:jc w:val="center"/>
+              <w:cnfStyle w:val="000000100000" w:firstRow="0" w:lastRow="0" w:firstColumn="0" w:lastColumn="0" w:oddVBand="0" w:evenVBand="0" w:oddHBand="1" w:evenHBand="0" w:firstRowFirstColumn="0" w:firstRowLastColumn="0" w:lastRowFirstColumn="0" w:lastRowLastColumn="0"/>
+              <w:rPr>
+                <w:rFonts w:ascii="Calibri" w:hAnsi="Calibri" w:cs="Calibri"/>
+                <w:color w:val="000000"/>
+              </w:rPr>
+            </w:pPr>
+            <w:r>
+              <w:rPr>
+                <w:rFonts w:ascii="Calibri" w:hAnsi="Calibri" w:cs="Calibri"/>
+                <w:color w:val="000000"/>
+              </w:rPr>
+              <w:t>17.74%</w:t>
+            </w:r>
+          </w:p>
+        </w:tc>
+        <w:tc>
+          <w:tcPr>
+            <w:tcW w:w="4230" w:type="dxa"/>
+            <w:vAlign w:val="bottom"/>
+          </w:tcPr>
+          <w:p>
+            <w:pPr>
+              <w:jc w:val="right"/>
+              <w:cnfStyle w:val="000000100000" w:firstRow="0" w:lastRow="0" w:firstColumn="0" w:lastColumn="0" w:oddVBand="0" w:evenVBand="0" w:oddHBand="1" w:evenHBand="0" w:firstRowFirstColumn="0" w:firstRowLastColumn="0" w:lastRowFirstColumn="0" w:lastRowLastColumn="0"/>
+              <w:rPr>
+                <w:rFonts w:ascii="Calibri" w:hAnsi="Calibri" w:cs="Calibri"/>
+                <w:color w:val="000000"/>
+              </w:rPr>
+            </w:pPr>
+            <w:r>
+              <w:rPr>
+                <w:rFonts w:ascii="Calibri" w:hAnsi="Calibri" w:cs="Calibri"/>
+                <w:color w:val="000000"/>
+              </w:rPr>
+              <w:t>8.74%</w:t>
+            </w:r>
+          </w:p>
+        </w:tc>
+      </w:tr>
+      <w:tr>
+        <w:tc>
+          <w:tcPr>
+            <w:cnfStyle w:val="001000000000" w:firstRow="0" w:lastRow="0" w:firstColumn="1" w:lastColumn="0" w:oddVBand="0" w:evenVBand="0" w:oddHBand="0" w:evenHBand="0" w:firstRowFirstColumn="0" w:firstRowLastColumn="0" w:lastRowFirstColumn="0" w:lastRowLastColumn="0"/>
+            <w:tcW w:w="1705" w:type="dxa"/>
+          </w:tcPr>
+          <w:p>
+            <w:r>
+              <w:t>0.41</w:t>
+            </w:r>
+          </w:p>
+        </w:tc>
+        <w:tc>
+          <w:tcPr>
+            <w:tcW w:w="3420" w:type="dxa"/>
+            <w:vAlign w:val="bottom"/>
+          </w:tcPr>
+          <w:p>
+            <w:pPr>
+              <w:jc w:val="center"/>
+              <w:cnfStyle w:val="000000000000" w:firstRow="0" w:lastRow="0" w:firstColumn="0" w:lastColumn="0" w:oddVBand="0" w:evenVBand="0" w:oddHBand="0" w:evenHBand="0" w:firstRowFirstColumn="0" w:firstRowLastColumn="0" w:lastRowFirstColumn="0" w:lastRowLastColumn="0"/>
+              <w:rPr>
+                <w:rFonts w:ascii="Calibri" w:hAnsi="Calibri" w:cs="Calibri"/>
+                <w:color w:val="000000"/>
+              </w:rPr>
+            </w:pPr>
+            <w:r>
+              <w:rPr>
+                <w:rFonts w:ascii="Calibri" w:hAnsi="Calibri" w:cs="Calibri"/>
+                <w:color w:val="000000"/>
+              </w:rPr>
+              <w:t>17.50%</w:t>
+            </w:r>
+          </w:p>
+        </w:tc>
+        <w:tc>
+          <w:tcPr>
+            <w:tcW w:w="4230" w:type="dxa"/>
+            <w:vAlign w:val="bottom"/>
+          </w:tcPr>
+          <w:p>
+            <w:pPr>
+              <w:jc w:val="right"/>
+              <w:cnfStyle w:val="000000000000" w:firstRow="0" w:lastRow="0" w:firstColumn="0" w:lastColumn="0" w:oddVBand="0" w:evenVBand="0" w:oddHBand="0" w:evenHBand="0" w:firstRowFirstColumn="0" w:firstRowLastColumn="0" w:lastRowFirstColumn="0" w:lastRowLastColumn="0"/>
+              <w:rPr>
+                <w:rFonts w:ascii="Calibri" w:hAnsi="Calibri" w:cs="Calibri"/>
+                <w:color w:val="000000"/>
+              </w:rPr>
+            </w:pPr>
+            <w:r>
+              <w:rPr>
+                <w:rFonts w:ascii="Calibri" w:hAnsi="Calibri" w:cs="Calibri"/>
+                <w:color w:val="000000"/>
+              </w:rPr>
+              <w:t>8.53%</w:t>
+            </w:r>
+          </w:p>
+        </w:tc>
+      </w:tr>
+      <w:tr>
+        <w:trPr>
+          <w:cnfStyle w:val="000000100000" w:firstRow="0" w:lastRow="0" w:firstColumn="0" w:lastColumn="0" w:oddVBand="0" w:evenVBand="0" w:oddHBand="1" w:evenHBand="0" w:firstRowFirstColumn="0" w:firstRowLastColumn="0" w:lastRowFirstColumn="0" w:lastRowLastColumn="0"/>
+        </w:trPr>
+        <w:tc>
+          <w:tcPr>
+            <w:cnfStyle w:val="001000000000" w:firstRow="0" w:lastRow="0" w:firstColumn="1" w:lastColumn="0" w:oddVBand="0" w:evenVBand="0" w:oddHBand="0" w:evenHBand="0" w:firstRowFirstColumn="0" w:firstRowLastColumn="0" w:lastRowFirstColumn="0" w:lastRowLastColumn="0"/>
+            <w:tcW w:w="1705" w:type="dxa"/>
+          </w:tcPr>
+          <w:p>
+            <w:r>
+              <w:t>0.42</w:t>
+            </w:r>
+          </w:p>
+        </w:tc>
+        <w:tc>
+          <w:tcPr>
+            <w:tcW w:w="3420" w:type="dxa"/>
+            <w:vAlign w:val="bottom"/>
+          </w:tcPr>
+          <w:p>
+            <w:pPr>
+              <w:jc w:val="center"/>
+              <w:cnfStyle w:val="000000100000" w:firstRow="0" w:lastRow="0" w:firstColumn="0" w:lastColumn="0" w:oddVBand="0" w:evenVBand="0" w:oddHBand="1" w:evenHBand="0" w:firstRowFirstColumn="0" w:firstRowLastColumn="0" w:lastRowFirstColumn="0" w:lastRowLastColumn="0"/>
+              <w:rPr>
+                <w:rFonts w:ascii="Calibri" w:hAnsi="Calibri" w:cs="Calibri"/>
+                <w:color w:val="000000"/>
+              </w:rPr>
+            </w:pPr>
+            <w:r>
+              <w:rPr>
+                <w:rFonts w:ascii="Calibri" w:hAnsi="Calibri" w:cs="Calibri"/>
+                <w:color w:val="000000"/>
+              </w:rPr>
+              <w:t>17.32%</w:t>
+            </w:r>
+          </w:p>
+        </w:tc>
+        <w:tc>
+          <w:tcPr>
+            <w:tcW w:w="4230" w:type="dxa"/>
+            <w:vAlign w:val="bottom"/>
+          </w:tcPr>
+          <w:p>
+            <w:pPr>
+              <w:jc w:val="right"/>
+              <w:cnfStyle w:val="000000100000" w:firstRow="0" w:lastRow="0" w:firstColumn="0" w:lastColumn="0" w:oddVBand="0" w:evenVBand="0" w:oddHBand="1" w:evenHBand="0" w:firstRowFirstColumn="0" w:firstRowLastColumn="0" w:lastRowFirstColumn="0" w:lastRowLastColumn="0"/>
+              <w:rPr>
+                <w:rFonts w:ascii="Calibri" w:hAnsi="Calibri" w:cs="Calibri"/>
+                <w:color w:val="000000"/>
+              </w:rPr>
+            </w:pPr>
+            <w:r>
+              <w:rPr>
+                <w:rFonts w:ascii="Calibri" w:hAnsi="Calibri" w:cs="Calibri"/>
+                <w:color w:val="000000"/>
+              </w:rPr>
+              <w:t>8.33%</w:t>
+            </w:r>
+          </w:p>
+        </w:tc>
+      </w:tr>
+      <w:tr>
+        <w:tc>
+          <w:tcPr>
+            <w:cnfStyle w:val="001000000000" w:firstRow="0" w:lastRow="0" w:firstColumn="1" w:lastColumn="0" w:oddVBand="0" w:evenVBand="0" w:oddHBand="0" w:evenHBand="0" w:firstRowFirstColumn="0" w:firstRowLastColumn="0" w:lastRowFirstColumn="0" w:lastRowLastColumn="0"/>
+            <w:tcW w:w="1705" w:type="dxa"/>
+          </w:tcPr>
+          <w:p>
+            <w:r>
+              <w:t>0.43</w:t>
+            </w:r>
+          </w:p>
+        </w:tc>
+        <w:tc>
+          <w:tcPr>
+            <w:tcW w:w="3420" w:type="dxa"/>
+            <w:vAlign w:val="bottom"/>
+          </w:tcPr>
+          <w:p>
+            <w:pPr>
+              <w:jc w:val="center"/>
+              <w:cnfStyle w:val="000000000000" w:firstRow="0" w:lastRow="0" w:firstColumn="0" w:lastColumn="0" w:oddVBand="0" w:evenVBand="0" w:oddHBand="0" w:evenHBand="0" w:firstRowFirstColumn="0" w:firstRowLastColumn="0" w:lastRowFirstColumn="0" w:lastRowLastColumn="0"/>
+              <w:rPr>
+                <w:rFonts w:ascii="Calibri" w:hAnsi="Calibri" w:cs="Calibri"/>
+                <w:color w:val="000000"/>
+              </w:rPr>
+            </w:pPr>
+            <w:r>
+              <w:rPr>
+                <w:rFonts w:ascii="Calibri" w:hAnsi="Calibri" w:cs="Calibri"/>
+                <w:color w:val="000000"/>
+              </w:rPr>
+              <w:t>17.28%</w:t>
+            </w:r>
+          </w:p>
+        </w:tc>
+        <w:tc>
+          <w:tcPr>
+            <w:tcW w:w="4230" w:type="dxa"/>
+            <w:vAlign w:val="bottom"/>
+          </w:tcPr>
+          <w:p>
+            <w:pPr>
+              <w:jc w:val="right"/>
+              <w:cnfStyle w:val="000000000000" w:firstRow="0" w:lastRow="0" w:firstColumn="0" w:lastColumn="0" w:oddVBand="0" w:evenVBand="0" w:oddHBand="0" w:evenHBand="0" w:firstRowFirstColumn="0" w:firstRowLastColumn="0" w:lastRowFirstColumn="0" w:lastRowLastColumn="0"/>
+              <w:rPr>
+                <w:rFonts w:ascii="Calibri" w:hAnsi="Calibri" w:cs="Calibri"/>
+                <w:color w:val="000000"/>
+              </w:rPr>
+            </w:pPr>
+            <w:r>
+              <w:rPr>
+                <w:rFonts w:ascii="Calibri" w:hAnsi="Calibri" w:cs="Calibri"/>
+                <w:color w:val="000000"/>
+              </w:rPr>
+              <w:t>8.05%</w:t>
+            </w:r>
+          </w:p>
+        </w:tc>
+      </w:tr>
+      <w:tr>
+        <w:trPr>
+          <w:cnfStyle w:val="000000100000" w:firstRow="0" w:lastRow="0" w:firstColumn="0" w:lastColumn="0" w:oddVBand="0" w:evenVBand="0" w:oddHBand="1" w:evenHBand="0" w:firstRowFirstColumn="0" w:firstRowLastColumn="0" w:lastRowFirstColumn="0" w:lastRowLastColumn="0"/>
+        </w:trPr>
+        <w:tc>
+          <w:tcPr>
+            <w:cnfStyle w:val="001000000000" w:firstRow="0" w:lastRow="0" w:firstColumn="1" w:lastColumn="0" w:oddVBand="0" w:evenVBand="0" w:oddHBand="0" w:evenHBand="0" w:firstRowFirstColumn="0" w:firstRowLastColumn="0" w:lastRowFirstColumn="0" w:lastRowLastColumn="0"/>
+            <w:tcW w:w="1705" w:type="dxa"/>
+          </w:tcPr>
+          <w:p>
+            <w:r>
+              <w:t>0.44</w:t>
+            </w:r>
+          </w:p>
+        </w:tc>
+        <w:tc>
+          <w:tcPr>
+            <w:tcW w:w="3420" w:type="dxa"/>
+            <w:vAlign w:val="bottom"/>
+          </w:tcPr>
+          <w:p>
+            <w:pPr>
+              <w:jc w:val="center"/>
+              <w:cnfStyle w:val="000000100000" w:firstRow="0" w:lastRow="0" w:firstColumn="0" w:lastColumn="0" w:oddVBand="0" w:evenVBand="0" w:oddHBand="1" w:evenHBand="0" w:firstRowFirstColumn="0" w:firstRowLastColumn="0" w:lastRowFirstColumn="0" w:lastRowLastColumn="0"/>
+              <w:rPr>
+                <w:rFonts w:ascii="Calibri" w:hAnsi="Calibri" w:cs="Calibri"/>
+                <w:color w:val="000000"/>
+              </w:rPr>
+            </w:pPr>
+            <w:r>
+              <w:rPr>
+                <w:rFonts w:ascii="Calibri" w:hAnsi="Calibri" w:cs="Calibri"/>
+                <w:color w:val="000000"/>
+              </w:rPr>
+              <w:t>17.13%</w:t>
+            </w:r>
+          </w:p>
+        </w:tc>
+        <w:tc>
+          <w:tcPr>
+            <w:tcW w:w="4230" w:type="dxa"/>
+            <w:vAlign w:val="bottom"/>
+          </w:tcPr>
+          <w:p>
+            <w:pPr>
+              <w:jc w:val="right"/>
+              <w:cnfStyle w:val="000000100000" w:firstRow="0" w:lastRow="0" w:firstColumn="0" w:lastColumn="0" w:oddVBand="0" w:evenVBand="0" w:oddHBand="1" w:evenHBand="0" w:firstRowFirstColumn="0" w:firstRowLastColumn="0" w:lastRowFirstColumn="0" w:lastRowLastColumn="0"/>
+              <w:rPr>
+                <w:rFonts w:ascii="Calibri" w:hAnsi="Calibri" w:cs="Calibri"/>
+                <w:color w:val="000000"/>
+              </w:rPr>
+            </w:pPr>
+            <w:r>
+              <w:rPr>
+                <w:rFonts w:ascii="Calibri" w:hAnsi="Calibri" w:cs="Calibri"/>
+                <w:color w:val="000000"/>
+              </w:rPr>
+              <w:t>7.82%</w:t>
+            </w:r>
+          </w:p>
+        </w:tc>
+      </w:tr>
+      <w:tr>
+        <w:tc>
+          <w:tcPr>
+            <w:cnfStyle w:val="001000000000" w:firstRow="0" w:lastRow="0" w:firstColumn="1" w:lastColumn="0" w:oddVBand="0" w:evenVBand="0" w:oddHBand="0" w:evenHBand="0" w:firstRowFirstColumn="0" w:firstRowLastColumn="0" w:lastRowFirstColumn="0" w:lastRowLastColumn="0"/>
+            <w:tcW w:w="1705" w:type="dxa"/>
+          </w:tcPr>
+          <w:p>
+            <w:r>
+              <w:t>0.45</w:t>
+            </w:r>
+          </w:p>
+        </w:tc>
+        <w:tc>
+          <w:tcPr>
+            <w:tcW w:w="3420" w:type="dxa"/>
+            <w:vAlign w:val="bottom"/>
+          </w:tcPr>
+          <w:p>
+            <w:pPr>
+              <w:jc w:val="center"/>
+              <w:cnfStyle w:val="000000000000" w:firstRow="0" w:lastRow="0" w:firstColumn="0" w:lastColumn="0" w:oddVBand="0" w:evenVBand="0" w:oddHBand="0" w:evenHBand="0" w:firstRowFirstColumn="0" w:firstRowLastColumn="0" w:lastRowFirstColumn="0" w:lastRowLastColumn="0"/>
+              <w:rPr>
+                <w:rFonts w:ascii="Calibri" w:hAnsi="Calibri" w:cs="Calibri"/>
+                <w:color w:val="000000"/>
+              </w:rPr>
+            </w:pPr>
+            <w:r>
+              <w:rPr>
+                <w:rFonts w:ascii="Calibri" w:hAnsi="Calibri" w:cs="Calibri"/>
+                <w:color w:val="000000"/>
+              </w:rPr>
+              <w:t>17.07%</w:t>
+            </w:r>
+          </w:p>
+        </w:tc>
+        <w:tc>
+          <w:tcPr>
+            <w:tcW w:w="4230" w:type="dxa"/>
+            <w:vAlign w:val="bottom"/>
+          </w:tcPr>
+          <w:p>
+            <w:pPr>
+              <w:jc w:val="right"/>
+              <w:cnfStyle w:val="000000000000" w:firstRow="0" w:lastRow="0" w:firstColumn="0" w:lastColumn="0" w:oddVBand="0" w:evenVBand="0" w:oddHBand="0" w:evenHBand="0" w:firstRowFirstColumn="0" w:firstRowLastColumn="0" w:lastRowFirstColumn="0" w:lastRowLastColumn="0"/>
+              <w:rPr>
+                <w:rFonts w:ascii="Calibri" w:hAnsi="Calibri" w:cs="Calibri"/>
+                <w:color w:val="000000"/>
+              </w:rPr>
+            </w:pPr>
+            <w:r>
+              <w:rPr>
+                <w:rFonts w:ascii="Calibri" w:hAnsi="Calibri" w:cs="Calibri"/>
+                <w:color w:val="000000"/>
+              </w:rPr>
+              <w:t>7.58%</w:t>
+            </w:r>
+          </w:p>
+        </w:tc>
+      </w:tr>
+      <w:tr>
+        <w:trPr>
+          <w:cnfStyle w:val="000000100000" w:firstRow="0" w:lastRow="0" w:firstColumn="0" w:lastColumn="0" w:oddVBand="0" w:evenVBand="0" w:oddHBand="1" w:evenHBand="0" w:firstRowFirstColumn="0" w:firstRowLastColumn="0" w:lastRowFirstColumn="0" w:lastRowLastColumn="0"/>
+        </w:trPr>
+        <w:tc>
+          <w:tcPr>
+            <w:cnfStyle w:val="001000000000" w:firstRow="0" w:lastRow="0" w:firstColumn="1" w:lastColumn="0" w:oddVBand="0" w:evenVBand="0" w:oddHBand="0" w:evenHBand="0" w:firstRowFirstColumn="0" w:firstRowLastColumn="0" w:lastRowFirstColumn="0" w:lastRowLastColumn="0"/>
+            <w:tcW w:w="1705" w:type="dxa"/>
+          </w:tcPr>
+          <w:p>
+            <w:r>
+              <w:t>0.46</w:t>
+            </w:r>
+          </w:p>
+        </w:tc>
+        <w:tc>
+          <w:tcPr>
+            <w:tcW w:w="3420" w:type="dxa"/>
+            <w:vAlign w:val="bottom"/>
+          </w:tcPr>
+          <w:p>
+            <w:pPr>
+              <w:jc w:val="center"/>
+              <w:cnfStyle w:val="000000100000" w:firstRow="0" w:lastRow="0" w:firstColumn="0" w:lastColumn="0" w:oddVBand="0" w:evenVBand="0" w:oddHBand="1" w:evenHBand="0" w:firstRowFirstColumn="0" w:firstRowLastColumn="0" w:lastRowFirstColumn="0" w:lastRowLastColumn="0"/>
+              <w:rPr>
+                <w:rFonts w:ascii="Calibri" w:hAnsi="Calibri" w:cs="Calibri"/>
+                <w:color w:val="000000"/>
+              </w:rPr>
+            </w:pPr>
+            <w:r>
+              <w:rPr>
+                <w:rFonts w:ascii="Calibri" w:hAnsi="Calibri" w:cs="Calibri"/>
+                <w:color w:val="000000"/>
+              </w:rPr>
+              <w:t>17.15%</w:t>
+            </w:r>
+          </w:p>
+        </w:tc>
+        <w:tc>
+          <w:tcPr>
+            <w:tcW w:w="4230" w:type="dxa"/>
+            <w:vAlign w:val="bottom"/>
+          </w:tcPr>
+          <w:p>
+            <w:pPr>
+              <w:jc w:val="right"/>
+              <w:cnfStyle w:val="000000100000" w:firstRow="0" w:lastRow="0" w:firstColumn="0" w:lastColumn="0" w:oddVBand="0" w:evenVBand="0" w:oddHBand="1" w:evenHBand="0" w:firstRowFirstColumn="0" w:firstRowLastColumn="0" w:lastRowFirstColumn="0" w:lastRowLastColumn="0"/>
+              <w:rPr>
+                <w:rFonts w:ascii="Calibri" w:hAnsi="Calibri" w:cs="Calibri"/>
+                <w:color w:val="000000"/>
+              </w:rPr>
+            </w:pPr>
+            <w:r>
+              <w:rPr>
+                <w:rFonts w:ascii="Calibri" w:hAnsi="Calibri" w:cs="Calibri"/>
+                <w:color w:val="000000"/>
+              </w:rPr>
+              <w:t>7.18%</w:t>
+            </w:r>
+          </w:p>
+        </w:tc>
+      </w:tr>
+      <w:tr>
+        <w:tc>
+          <w:tcPr>
+            <w:cnfStyle w:val="001000000000" w:firstRow="0" w:lastRow="0" w:firstColumn="1" w:lastColumn="0" w:oddVBand="0" w:evenVBand="0" w:oddHBand="0" w:evenHBand="0" w:firstRowFirstColumn="0" w:firstRowLastColumn="0" w:lastRowFirstColumn="0" w:lastRowLastColumn="0"/>
+            <w:tcW w:w="1705" w:type="dxa"/>
+          </w:tcPr>
+          <w:p>
+            <w:r>
+              <w:t>0.47</w:t>
+            </w:r>
+          </w:p>
+        </w:tc>
+        <w:tc>
+          <w:tcPr>
+            <w:tcW w:w="3420" w:type="dxa"/>
+            <w:vAlign w:val="bottom"/>
+          </w:tcPr>
+          <w:p>
+            <w:pPr>
+              <w:jc w:val="center"/>
+              <w:cnfStyle w:val="000000000000" w:firstRow="0" w:lastRow="0" w:firstColumn="0" w:lastColumn="0" w:oddVBand="0" w:evenVBand="0" w:oddHBand="0" w:evenHBand="0" w:firstRowFirstColumn="0" w:firstRowLastColumn="0" w:lastRowFirstColumn="0" w:lastRowLastColumn="0"/>
+              <w:rPr>
+                <w:rFonts w:ascii="Calibri" w:hAnsi="Calibri" w:cs="Calibri"/>
+                <w:color w:val="000000"/>
+              </w:rPr>
+            </w:pPr>
+            <w:r>
+              <w:rPr>
+                <w:rFonts w:ascii="Calibri" w:hAnsi="Calibri" w:cs="Calibri"/>
+                <w:color w:val="000000"/>
+              </w:rPr>
+              <w:t>17.18%</w:t>
+            </w:r>
+          </w:p>
+        </w:tc>
+        <w:tc>
+          <w:tcPr>
+            <w:tcW w:w="4230" w:type="dxa"/>
+            <w:vAlign w:val="bottom"/>
+          </w:tcPr>
+          <w:p>
+            <w:pPr>
+              <w:jc w:val="right"/>
+              <w:cnfStyle w:val="000000000000" w:firstRow="0" w:lastRow="0" w:firstColumn="0" w:lastColumn="0" w:oddVBand="0" w:evenVBand="0" w:oddHBand="0" w:evenHBand="0" w:firstRowFirstColumn="0" w:firstRowLastColumn="0" w:lastRowFirstColumn="0" w:lastRowLastColumn="0"/>
+              <w:rPr>
+                <w:rFonts w:ascii="Calibri" w:hAnsi="Calibri" w:cs="Calibri"/>
+                <w:color w:val="000000"/>
+              </w:rPr>
+            </w:pPr>
+            <w:r>
+              <w:rPr>
+                <w:rFonts w:ascii="Calibri" w:hAnsi="Calibri" w:cs="Calibri"/>
+                <w:color w:val="000000"/>
+              </w:rPr>
+              <w:t>6.80%</w:t>
+            </w:r>
+          </w:p>
+        </w:tc>
+      </w:tr>
+      <w:tr>
+        <w:trPr>
+          <w:cnfStyle w:val="000000100000" w:firstRow="0" w:lastRow="0" w:firstColumn="0" w:lastColumn="0" w:oddVBand="0" w:evenVBand="0" w:oddHBand="1" w:evenHBand="0" w:firstRowFirstColumn="0" w:firstRowLastColumn="0" w:lastRowFirstColumn="0" w:lastRowLastColumn="0"/>
+        </w:trPr>
+        <w:tc>
+          <w:tcPr>
+            <w:cnfStyle w:val="001000000000" w:firstRow="0" w:lastRow="0" w:firstColumn="1" w:lastColumn="0" w:oddVBand="0" w:evenVBand="0" w:oddHBand="0" w:evenHBand="0" w:firstRowFirstColumn="0" w:firstRowLastColumn="0" w:lastRowFirstColumn="0" w:lastRowLastColumn="0"/>
+            <w:tcW w:w="1705" w:type="dxa"/>
+          </w:tcPr>
+          <w:p>
+            <w:r>
+              <w:t>0.48</w:t>
+            </w:r>
+          </w:p>
+        </w:tc>
+        <w:tc>
+          <w:tcPr>
+            <w:tcW w:w="3420" w:type="dxa"/>
+            <w:vAlign w:val="bottom"/>
+          </w:tcPr>
+          <w:p>
+            <w:pPr>
+              <w:jc w:val="center"/>
+              <w:cnfStyle w:val="000000100000" w:firstRow="0" w:lastRow="0" w:firstColumn="0" w:lastColumn="0" w:oddVBand="0" w:evenVBand="0" w:oddHBand="1" w:evenHBand="0" w:firstRowFirstColumn="0" w:firstRowLastColumn="0" w:lastRowFirstColumn="0" w:lastRowLastColumn="0"/>
+              <w:rPr>
+                <w:rFonts w:ascii="Calibri" w:hAnsi="Calibri" w:cs="Calibri"/>
+                <w:color w:val="000000"/>
+              </w:rPr>
+            </w:pPr>
+            <w:r>
+              <w:rPr>
+                <w:rFonts w:ascii="Calibri" w:hAnsi="Calibri" w:cs="Calibri"/>
+                <w:color w:val="000000"/>
+              </w:rPr>
+              <w:t>17.20%</w:t>
+            </w:r>
+          </w:p>
+        </w:tc>
+        <w:tc>
+          <w:tcPr>
+            <w:tcW w:w="4230" w:type="dxa"/>
+            <w:vAlign w:val="bottom"/>
+          </w:tcPr>
+          <w:p>
+            <w:pPr>
+              <w:jc w:val="right"/>
+              <w:cnfStyle w:val="000000100000" w:firstRow="0" w:lastRow="0" w:firstColumn="0" w:lastColumn="0" w:oddVBand="0" w:evenVBand="0" w:oddHBand="1" w:evenHBand="0" w:firstRowFirstColumn="0" w:firstRowLastColumn="0" w:lastRowFirstColumn="0" w:lastRowLastColumn="0"/>
+              <w:rPr>
+                <w:rFonts w:ascii="Calibri" w:hAnsi="Calibri" w:cs="Calibri"/>
+                <w:color w:val="000000"/>
+              </w:rPr>
+            </w:pPr>
+            <w:r>
+              <w:rPr>
+                <w:rFonts w:ascii="Calibri" w:hAnsi="Calibri" w:cs="Calibri"/>
+                <w:color w:val="000000"/>
+              </w:rPr>
+              <w:t>6.47%</w:t>
+            </w:r>
+          </w:p>
+        </w:tc>
+      </w:tr>
+      <w:tr>
+        <w:tc>
+          <w:tcPr>
+            <w:cnfStyle w:val="001000000000" w:firstRow="0" w:lastRow="0" w:firstColumn="1" w:lastColumn="0" w:oddVBand="0" w:evenVBand="0" w:oddHBand="0" w:evenHBand="0" w:firstRowFirstColumn="0" w:firstRowLastColumn="0" w:lastRowFirstColumn="0" w:lastRowLastColumn="0"/>
+            <w:tcW w:w="1705" w:type="dxa"/>
+          </w:tcPr>
+          <w:p>
+            <w:r>
+              <w:t>0.49</w:t>
+            </w:r>
+          </w:p>
+        </w:tc>
+        <w:tc>
+          <w:tcPr>
+            <w:tcW w:w="3420" w:type="dxa"/>
+            <w:vAlign w:val="bottom"/>
+          </w:tcPr>
+          <w:p>
+            <w:pPr>
+              <w:jc w:val="center"/>
+              <w:cnfStyle w:val="000000000000" w:firstRow="0" w:lastRow="0" w:firstColumn="0" w:lastColumn="0" w:oddVBand="0" w:evenVBand="0" w:oddHBand="0" w:evenHBand="0" w:firstRowFirstColumn="0" w:firstRowLastColumn="0" w:lastRowFirstColumn="0" w:lastRowLastColumn="0"/>
+              <w:rPr>
+                <w:rFonts w:ascii="Calibri" w:hAnsi="Calibri" w:cs="Calibri"/>
+                <w:color w:val="000000"/>
+              </w:rPr>
+            </w:pPr>
+            <w:r>
+              <w:rPr>
+                <w:rFonts w:ascii="Calibri" w:hAnsi="Calibri" w:cs="Calibri"/>
+                <w:color w:val="000000"/>
+              </w:rPr>
+              <w:t>17.05%</w:t>
+            </w:r>
+          </w:p>
+        </w:tc>
+        <w:tc>
+          <w:tcPr>
+            <w:tcW w:w="4230" w:type="dxa"/>
+            <w:vAlign w:val="bottom"/>
+          </w:tcPr>
+          <w:p>
+            <w:pPr>
+              <w:jc w:val="right"/>
+              <w:cnfStyle w:val="000000000000" w:firstRow="0" w:lastRow="0" w:firstColumn="0" w:lastColumn="0" w:oddVBand="0" w:evenVBand="0" w:oddHBand="0" w:evenHBand="0" w:firstRowFirstColumn="0" w:firstRowLastColumn="0" w:lastRowFirstColumn="0" w:lastRowLastColumn="0"/>
+              <w:rPr>
+                <w:rFonts w:ascii="Calibri" w:hAnsi="Calibri" w:cs="Calibri"/>
+                <w:color w:val="000000"/>
+              </w:rPr>
+            </w:pPr>
+            <w:r>
+              <w:rPr>
+                <w:rFonts w:ascii="Calibri" w:hAnsi="Calibri" w:cs="Calibri"/>
+                <w:color w:val="000000"/>
+              </w:rPr>
+              <w:t>6.28%</w:t>
+            </w:r>
+          </w:p>
+        </w:tc>
+      </w:tr>
+      <w:tr>
+        <w:trPr>
+          <w:cnfStyle w:val="000000100000" w:firstRow="0" w:lastRow="0" w:firstColumn="0" w:lastColumn="0" w:oddVBand="0" w:evenVBand="0" w:oddHBand="1" w:evenHBand="0" w:firstRowFirstColumn="0" w:firstRowLastColumn="0" w:lastRowFirstColumn="0" w:lastRowLastColumn="0"/>
+        </w:trPr>
+        <w:tc>
+          <w:tcPr>
+            <w:cnfStyle w:val="001000000000" w:firstRow="0" w:lastRow="0" w:firstColumn="1" w:lastColumn="0" w:oddVBand="0" w:evenVBand="0" w:oddHBand="0" w:evenHBand="0" w:firstRowFirstColumn="0" w:firstRowLastColumn="0" w:lastRowFirstColumn="0" w:lastRowLastColumn="0"/>
+            <w:tcW w:w="1705" w:type="dxa"/>
+          </w:tcPr>
+          <w:p>
+            <w:r>
+              <w:t>0.5</w:t>
+            </w:r>
+          </w:p>
+        </w:tc>
+        <w:tc>
+          <w:tcPr>
+            <w:tcW w:w="3420" w:type="dxa"/>
+            <w:vAlign w:val="bottom"/>
+          </w:tcPr>
+          <w:p>
+            <w:pPr>
+              <w:jc w:val="center"/>
+              <w:cnfStyle w:val="000000100000" w:firstRow="0" w:lastRow="0" w:firstColumn="0" w:lastColumn="0" w:oddVBand="0" w:evenVBand="0" w:oddHBand="1" w:evenHBand="0" w:firstRowFirstColumn="0" w:firstRowLastColumn="0" w:lastRowFirstColumn="0" w:lastRowLastColumn="0"/>
+              <w:rPr>
+                <w:rFonts w:ascii="Calibri" w:hAnsi="Calibri" w:cs="Calibri"/>
+                <w:color w:val="000000"/>
+              </w:rPr>
+            </w:pPr>
+            <w:r>
+              <w:rPr>
+                <w:rFonts w:ascii="Calibri" w:hAnsi="Calibri" w:cs="Calibri"/>
+                <w:color w:val="000000"/>
+              </w:rPr>
+              <w:t>17.00%</w:t>
+            </w:r>
+          </w:p>
+        </w:tc>
+        <w:tc>
+          <w:tcPr>
+            <w:tcW w:w="4230" w:type="dxa"/>
+            <w:vAlign w:val="bottom"/>
+          </w:tcPr>
+          <w:p>
+            <w:pPr>
+              <w:jc w:val="right"/>
+              <w:cnfStyle w:val="000000100000" w:firstRow="0" w:lastRow="0" w:firstColumn="0" w:lastColumn="0" w:oddVBand="0" w:evenVBand="0" w:oddHBand="1" w:evenHBand="0" w:firstRowFirstColumn="0" w:firstRowLastColumn="0" w:lastRowFirstColumn="0" w:lastRowLastColumn="0"/>
+              <w:rPr>
+                <w:rFonts w:ascii="Calibri" w:hAnsi="Calibri" w:cs="Calibri"/>
+                <w:color w:val="000000"/>
+              </w:rPr>
+            </w:pPr>
+            <w:r>
+              <w:rPr>
+                <w:rFonts w:ascii="Calibri" w:hAnsi="Calibri" w:cs="Calibri"/>
+                <w:color w:val="000000"/>
+              </w:rPr>
+              <w:t>6.05%</w:t>
+            </w:r>
+          </w:p>
+        </w:tc>
+      </w:tr>
+    </w:tbl>
+    <w:p/>
+    <w:p>
+      <w:r>
+        <w:t xml:space="preserve">Based on the goal of optimizing Oakhurst outreach campaign, Group 19 recommends changing the cut off value to 0.45 from 0.50.  The misclassification rate of the data increases to 17.07% from 17.00% but the percentage of </w:t>
+      </w:r>
+      <w:proofErr w:type="spellStart"/>
+      <w:r>
+        <w:t>HiWorth</w:t>
+      </w:r>
+      <w:proofErr w:type="spellEnd"/>
+      <w:r>
+        <w:t xml:space="preserve"> = 1 predictions that are correct go from 6.05% to 17.58%.  This increase in correct </w:t>
+      </w:r>
+      <w:proofErr w:type="spellStart"/>
+      <w:r>
+        <w:t>HiWorth</w:t>
+      </w:r>
+      <w:proofErr w:type="spellEnd"/>
+      <w:r>
+        <w:t xml:space="preserve"> = 1 predictions is well worth the .0007% increase in the misclassification rate.</w:t>
+      </w:r>
+    </w:p>
+    <w:p>
       <w:pPr>
         <w:rPr>
           <w:b/>
@@ -6718,10 +7517,34 @@
     </w:p>
     <w:p>
       <w:r>
-        <w:t>Based on the results from the second phase of modeling, Group 19 has chosen a Boosted Tree model using the 7 Latin Hypercube Model created.  This model has a test misclassification rate</w:t>
-      </w:r>
-      <w:r>
-        <w:t xml:space="preserve"> of 17% and based on the approximately 50 to 100 models created, Group 19 believes this model will play a part in achieving the stated goals of the Oakhurst group to assist their advisors with acquisition of new customers with the correct demographic background ($150,000 annually salary and home value $400,000 dollars).</w:t>
+        <w:t xml:space="preserve">Based on the results from the second phase of modeling, Group 19 has chosen </w:t>
+      </w:r>
+      <w:r>
+        <w:t xml:space="preserve">a Boosted Tree model using the </w:t>
+      </w:r>
+      <w:r>
+        <w:t>Latin Hypercube Model 18 tuning table</w:t>
+      </w:r>
+      <w:r>
+        <w:t xml:space="preserve"> with a cut-off point of 0.45</w:t>
+      </w:r>
+      <w:r>
+        <w:t xml:space="preserve">.  This model has a test </w:t>
+      </w:r>
+      <w:r>
+        <w:lastRenderedPageBreak/>
+        <w:t>misclassification rate</w:t>
+      </w:r>
+      <w:r>
+        <w:t xml:space="preserve"> of 17</w:t>
+      </w:r>
+      <w:r>
+        <w:t>.07</w:t>
+      </w:r>
+      <w:bookmarkStart w:id="0" w:name="_GoBack"/>
+      <w:bookmarkEnd w:id="0"/>
+      <w:r>
+        <w:t>% and based on the approximately 50 to 100 models created, Group 19 believes this model will play a part in achieving the stated goals of the Oakhurst group to assist their advisors with acquisition of new customers with the correct demographic background ($150,000 annually salary and home value $400,000 dollars).</w:t>
       </w:r>
     </w:p>
     <w:p/>
@@ -6743,7 +7566,6 @@
     <w:p/>
     <w:p>
       <w:r>
-        <w:lastRenderedPageBreak/>
         <w:t>Appendices:</w:t>
       </w:r>
     </w:p>
@@ -7186,6 +8008,7 @@
           <w:sz w:val="18"/>
           <w:szCs w:val="20"/>
         </w:rPr>
+        <w:lastRenderedPageBreak/>
         <w:tab/>
       </w:r>
       <w:r>
@@ -9269,7 +10092,6 @@
           <w:sz w:val="18"/>
           <w:szCs w:val="20"/>
         </w:rPr>
-        <w:lastRenderedPageBreak/>
         <w:t>//Converts Family into the following columns (Family Marital Status, Family Head of Household, Family Head of Household living alone)</w:t>
       </w:r>
     </w:p>
@@ -12901,7 +13723,6 @@
           <w:sz w:val="18"/>
           <w:szCs w:val="20"/>
         </w:rPr>
-        <w:lastRenderedPageBreak/>
         <w:t xml:space="preserve">//2=Married-couple family: Husband in labor force, </w:t>
       </w:r>
       <w:proofErr w:type="spellStart"/>
@@ -13700,6 +14521,7 @@
           <w:sz w:val="18"/>
           <w:szCs w:val="20"/>
         </w:rPr>
+        <w:lastRenderedPageBreak/>
         <w:tab/>
       </w:r>
       <w:r>
@@ -16199,7 +17021,6 @@
           <w:sz w:val="18"/>
           <w:szCs w:val="20"/>
         </w:rPr>
-        <w:lastRenderedPageBreak/>
         <w:t xml:space="preserve">//5 =HH worked &lt; FT; spouse worked &lt; FT, </w:t>
       </w:r>
     </w:p>
@@ -19535,7 +20356,6 @@
           <w:sz w:val="18"/>
           <w:szCs w:val="20"/>
         </w:rPr>
-        <w:lastRenderedPageBreak/>
         <w:t xml:space="preserve">//9 =Neither husband nor wife in LF, </w:t>
       </w:r>
     </w:p>
@@ -20216,6 +21036,7 @@
           <w:sz w:val="18"/>
           <w:szCs w:val="20"/>
         </w:rPr>
+        <w:lastRenderedPageBreak/>
         <w:tab/>
       </w:r>
       <w:r>
@@ -22521,8 +23342,6 @@
         </w:rPr>
         <w:t>));</w:t>
       </w:r>
-      <w:bookmarkStart w:id="0" w:name="_GoBack"/>
-      <w:bookmarkEnd w:id="0"/>
     </w:p>
     <w:sectPr>
       <w:pgSz w:w="12240" w:h="15840"/>
@@ -23740,7 +24559,7 @@
 </file>
 
 <file path=customXml/itemProps1.xml><?xml version="1.0" encoding="utf-8"?>
-<ds:datastoreItem xmlns:ds="http://schemas.openxmlformats.org/officeDocument/2006/customXml" ds:itemID="{7A70DA6F-5011-44FF-8336-9226677D89F7}">
+<ds:datastoreItem xmlns:ds="http://schemas.openxmlformats.org/officeDocument/2006/customXml" ds:itemID="{3D045301-A11A-45CD-8784-B161BAF431E7}">
   <ds:schemaRefs>
     <ds:schemaRef ds:uri="http://schemas.openxmlformats.org/officeDocument/2006/bibliography"/>
   </ds:schemaRefs>

</xml_diff>

<commit_message>
Update to paper and JMP file
</commit_message>
<xml_diff>
--- a/Assignment Master Documents/Group 19 Final Project Paper.docx
+++ b/Assignment Master Documents/Group 19 Final Project Paper.docx
@@ -52,15 +52,7 @@
         <w:rPr>
           <w:sz w:val="40"/>
         </w:rPr>
-        <w:t>CD</w:t>
-      </w:r>
-      <w:bookmarkStart w:id="0" w:name="_GoBack"/>
-      <w:bookmarkEnd w:id="0"/>
-      <w:r>
-        <w:rPr>
-          <w:sz w:val="40"/>
-        </w:rPr>
-        <w:t>RL: A002 – Final Analysis</w:t>
+        <w:t>CDRL: A002 – Final Analysis</w:t>
       </w:r>
     </w:p>
     <w:p>
@@ -7608,28 +7600,275 @@
         <w:t>% and based on the approximately 50 to 100 models created, Group 19 believes this model will play a part in achieving the stated goals of the Oakhurst group to assist their advisors with acquisition of new customers with the correct demographic background ($150,000 annually salary and home value $400,000 dollars).</w:t>
       </w:r>
     </w:p>
+    <w:p>
+      <w:pPr>
+        <w:rPr>
+          <w:b/>
+        </w:rPr>
+      </w:pPr>
+      <w:r>
+        <w:rPr>
+          <w:b/>
+        </w:rPr>
+        <w:t>Model Observations:</w:t>
+      </w:r>
+    </w:p>
+    <w:p>
+      <w:r>
+        <w:t xml:space="preserve">The Group 19 final model has some interesting characteristics that can be used for insight into the household demographic.  Using the predication profiler with the default settings, the only column variable that makes probability changes to the </w:t>
+      </w:r>
+      <w:proofErr w:type="spellStart"/>
+      <w:r>
+        <w:t>HiWorth</w:t>
+      </w:r>
+      <w:proofErr w:type="spellEnd"/>
+      <w:r>
+        <w:t xml:space="preserve"> prediction model is Unit.  Unit requires a value of 2 or 3 to have an effect.  A value of Unit equal to two corresponds to a single-family home detached and the value of three corresponds to single family home attached.  The prediction profiler is shown here:</w:t>
+      </w:r>
+    </w:p>
+    <w:p>
+      <w:r>
+        <w:drawing>
+          <wp:inline distT="0" distB="0" distL="0" distR="0" wp14:anchorId="1881421B" wp14:editId="61516A36">
+            <wp:extent cx="5943600" cy="1725295"/>
+            <wp:effectExtent l="0" t="0" r="0" b="8255"/>
+            <wp:docPr id="1" name="Picture 1"/>
+            <wp:cNvGraphicFramePr>
+              <a:graphicFrameLocks xmlns:a="http://schemas.openxmlformats.org/drawingml/2006/main" noChangeAspect="1"/>
+            </wp:cNvGraphicFramePr>
+            <a:graphic xmlns:a="http://schemas.openxmlformats.org/drawingml/2006/main">
+              <a:graphicData uri="http://schemas.openxmlformats.org/drawingml/2006/picture">
+                <pic:pic xmlns:pic="http://schemas.openxmlformats.org/drawingml/2006/picture">
+                  <pic:nvPicPr>
+                    <pic:cNvPr id="1" name=""/>
+                    <pic:cNvPicPr/>
+                  </pic:nvPicPr>
+                  <pic:blipFill>
+                    <a:blip r:embed="rId6"/>
+                    <a:stretch>
+                      <a:fillRect/>
+                    </a:stretch>
+                  </pic:blipFill>
+                  <pic:spPr>
+                    <a:xfrm>
+                      <a:off x="0" y="0"/>
+                      <a:ext cx="5943600" cy="1725295"/>
+                    </a:xfrm>
+                    <a:prstGeom prst="rect">
+                      <a:avLst/>
+                    </a:prstGeom>
+                  </pic:spPr>
+                </pic:pic>
+              </a:graphicData>
+            </a:graphic>
+          </wp:inline>
+        </w:drawing>
+      </w:r>
+    </w:p>
+    <w:p>
+      <w:r>
+        <w:t>When the value of two is selected in the unit select</w:t>
+      </w:r>
+      <w:r>
+        <w:t xml:space="preserve">or, </w:t>
+      </w:r>
+      <w:r>
+        <w:t>all</w:t>
+      </w:r>
+      <w:r>
+        <w:t xml:space="preserve"> the variables except </w:t>
+      </w:r>
+      <w:proofErr w:type="spellStart"/>
+      <w:r>
+        <w:t>HHpresence</w:t>
+      </w:r>
+      <w:proofErr w:type="spellEnd"/>
+      <w:r>
+        <w:t xml:space="preserve"> and Tenure </w:t>
+      </w:r>
+      <w:proofErr w:type="gramStart"/>
+      <w:r>
+        <w:t>have an effect on</w:t>
+      </w:r>
+      <w:proofErr w:type="gramEnd"/>
+      <w:r>
+        <w:t xml:space="preserve"> the result of the prediction.  The same behavior is observed when Unit equal to three is selected except </w:t>
+      </w:r>
+      <w:proofErr w:type="spellStart"/>
+      <w:r>
+        <w:t>HHpresence</w:t>
+      </w:r>
+      <w:proofErr w:type="spellEnd"/>
+      <w:r>
+        <w:t xml:space="preserve"> and Tenure </w:t>
+      </w:r>
+      <w:r>
+        <w:t>influence</w:t>
+      </w:r>
+      <w:r>
+        <w:t xml:space="preserve"> the result of the prediction.  The prediction profiler is shown below:</w:t>
+      </w:r>
+    </w:p>
+    <w:p>
+      <w:r>
+        <w:drawing>
+          <wp:inline distT="0" distB="0" distL="0" distR="0" wp14:anchorId="5F9E6004" wp14:editId="14485AF8">
+            <wp:extent cx="5943600" cy="1723390"/>
+            <wp:effectExtent l="0" t="0" r="0" b="0"/>
+            <wp:docPr id="2" name="Picture 2"/>
+            <wp:cNvGraphicFramePr>
+              <a:graphicFrameLocks xmlns:a="http://schemas.openxmlformats.org/drawingml/2006/main" noChangeAspect="1"/>
+            </wp:cNvGraphicFramePr>
+            <a:graphic xmlns:a="http://schemas.openxmlformats.org/drawingml/2006/main">
+              <a:graphicData uri="http://schemas.openxmlformats.org/drawingml/2006/picture">
+                <pic:pic xmlns:pic="http://schemas.openxmlformats.org/drawingml/2006/picture">
+                  <pic:nvPicPr>
+                    <pic:cNvPr id="1" name=""/>
+                    <pic:cNvPicPr/>
+                  </pic:nvPicPr>
+                  <pic:blipFill>
+                    <a:blip r:embed="rId7"/>
+                    <a:stretch>
+                      <a:fillRect/>
+                    </a:stretch>
+                  </pic:blipFill>
+                  <pic:spPr>
+                    <a:xfrm>
+                      <a:off x="0" y="0"/>
+                      <a:ext cx="5943600" cy="1723390"/>
+                    </a:xfrm>
+                    <a:prstGeom prst="rect">
+                      <a:avLst/>
+                    </a:prstGeom>
+                  </pic:spPr>
+                </pic:pic>
+              </a:graphicData>
+            </a:graphic>
+          </wp:inline>
+        </w:drawing>
+      </w:r>
+    </w:p>
     <w:p/>
+    <w:p>
+      <w:r>
+        <w:t xml:space="preserve">Group 19 also reviewed the Receiver Operating Characteristic (ROC) for the final model.  The area under the curve (AUC) for the training, validation and test set is 0.8483, 0.8246 and 0.8240 respectively.  The AUC value should be as close to one as possible, a value of one corresponds to a perfect fit of the model to the data. </w:t>
+      </w:r>
+    </w:p>
     <w:p/>
-    <w:p/>
-    <w:p/>
-    <w:p/>
-    <w:p/>
-    <w:p/>
-    <w:p/>
-    <w:p/>
-    <w:p/>
-    <w:p/>
-    <w:p/>
-    <w:p/>
-    <w:p/>
-    <w:p/>
-    <w:p/>
-    <w:p/>
-    <w:p/>
-    <w:p/>
-    <w:p/>
-    <w:p/>
-    <w:p/>
+    <w:p>
+      <w:r>
+        <w:lastRenderedPageBreak/>
+        <w:drawing>
+          <wp:inline distT="0" distB="0" distL="0" distR="0" wp14:anchorId="223BC3B6" wp14:editId="65EC2F0B">
+            <wp:extent cx="5943600" cy="2179955"/>
+            <wp:effectExtent l="0" t="0" r="0" b="0"/>
+            <wp:docPr id="4" name="Picture 4"/>
+            <wp:cNvGraphicFramePr>
+              <a:graphicFrameLocks xmlns:a="http://schemas.openxmlformats.org/drawingml/2006/main" noChangeAspect="1"/>
+            </wp:cNvGraphicFramePr>
+            <a:graphic xmlns:a="http://schemas.openxmlformats.org/drawingml/2006/main">
+              <a:graphicData uri="http://schemas.openxmlformats.org/drawingml/2006/picture">
+                <pic:pic xmlns:pic="http://schemas.openxmlformats.org/drawingml/2006/picture">
+                  <pic:nvPicPr>
+                    <pic:cNvPr id="1" name=""/>
+                    <pic:cNvPicPr/>
+                  </pic:nvPicPr>
+                  <pic:blipFill>
+                    <a:blip r:embed="rId8"/>
+                    <a:stretch>
+                      <a:fillRect/>
+                    </a:stretch>
+                  </pic:blipFill>
+                  <pic:spPr>
+                    <a:xfrm>
+                      <a:off x="0" y="0"/>
+                      <a:ext cx="5943600" cy="2179955"/>
+                    </a:xfrm>
+                    <a:prstGeom prst="rect">
+                      <a:avLst/>
+                    </a:prstGeom>
+                  </pic:spPr>
+                </pic:pic>
+              </a:graphicData>
+            </a:graphic>
+          </wp:inline>
+        </w:drawing>
+      </w:r>
+    </w:p>
+    <w:p>
+      <w:r>
+        <w:t>The final model was also evaluated using the Lift Curves.  Based on the test data, using a 30% proportion of the data, the model is 2.3 time more accurate than by picking the values at random.  The lift curves are shown below:</w:t>
+      </w:r>
+    </w:p>
+    <w:p>
+      <w:r>
+        <w:drawing>
+          <wp:inline distT="0" distB="0" distL="0" distR="0" wp14:anchorId="51211B9B" wp14:editId="0B2B6A6E">
+            <wp:extent cx="5943600" cy="1868170"/>
+            <wp:effectExtent l="0" t="0" r="0" b="0"/>
+            <wp:docPr id="5" name="Picture 5"/>
+            <wp:cNvGraphicFramePr>
+              <a:graphicFrameLocks xmlns:a="http://schemas.openxmlformats.org/drawingml/2006/main" noChangeAspect="1"/>
+            </wp:cNvGraphicFramePr>
+            <a:graphic xmlns:a="http://schemas.openxmlformats.org/drawingml/2006/main">
+              <a:graphicData uri="http://schemas.openxmlformats.org/drawingml/2006/picture">
+                <pic:pic xmlns:pic="http://schemas.openxmlformats.org/drawingml/2006/picture">
+                  <pic:nvPicPr>
+                    <pic:cNvPr id="1" name=""/>
+                    <pic:cNvPicPr/>
+                  </pic:nvPicPr>
+                  <pic:blipFill>
+                    <a:blip r:embed="rId9"/>
+                    <a:stretch>
+                      <a:fillRect/>
+                    </a:stretch>
+                  </pic:blipFill>
+                  <pic:spPr>
+                    <a:xfrm>
+                      <a:off x="0" y="0"/>
+                      <a:ext cx="5943600" cy="1868170"/>
+                    </a:xfrm>
+                    <a:prstGeom prst="rect">
+                      <a:avLst/>
+                    </a:prstGeom>
+                  </pic:spPr>
+                </pic:pic>
+              </a:graphicData>
+            </a:graphic>
+          </wp:inline>
+        </w:drawing>
+      </w:r>
+    </w:p>
+    <w:p>
+      <w:r>
+        <w:t>What does this information mean for Oakhurst’s advisors when</w:t>
+      </w:r>
+      <w:r>
+        <w:t xml:space="preserve"> it</w:t>
+      </w:r>
+      <w:r>
+        <w:t xml:space="preserve"> </w:t>
+      </w:r>
+      <w:r>
+        <w:t>comes</w:t>
+      </w:r>
+      <w:r>
+        <w:t xml:space="preserve"> to bringing new customers into the business?  </w:t>
+      </w:r>
+      <w:r>
+        <w:t xml:space="preserve">The final model has a decent fit to the data and it provided more accurate insights than randomly choosing the households to acquire.  The advisors should be focusing on single-family home, ether detached or attached, as a starting point.  From that data, the possibility of a </w:t>
+      </w:r>
+      <w:proofErr w:type="spellStart"/>
+      <w:r>
+        <w:t>HiWorth</w:t>
+      </w:r>
+      <w:proofErr w:type="spellEnd"/>
+      <w:r>
+        <w:t xml:space="preserve"> household can be determined by considering a combination of factors from the prediction profiler for the type of unit in question.  All this data provided to a trained advisor pool should result in a lower cost of acquisition of new accounts for Oakhurst.</w:t>
+      </w:r>
+      <w:bookmarkStart w:id="0" w:name="_GoBack"/>
+      <w:bookmarkEnd w:id="0"/>
+    </w:p>
     <w:p/>
     <w:p/>
     <w:p>
@@ -8858,7 +9097,7 @@
 </file>
 
 <file path=customXml/itemProps1.xml><?xml version="1.0" encoding="utf-8"?>
-<ds:datastoreItem xmlns:ds="http://schemas.openxmlformats.org/officeDocument/2006/customXml" ds:itemID="{AF8A568E-0EBE-4A22-A42E-30B4BB776903}">
+<ds:datastoreItem xmlns:ds="http://schemas.openxmlformats.org/officeDocument/2006/customXml" ds:itemID="{B10A378D-525C-4A47-8012-908841130226}">
   <ds:schemaRefs>
     <ds:schemaRef ds:uri="http://schemas.openxmlformats.org/officeDocument/2006/bibliography"/>
   </ds:schemaRefs>

</xml_diff>

<commit_message>
updates for final submission
</commit_message>
<xml_diff>
--- a/Assignment Master Documents/Group 19 Final Project Paper.docx
+++ b/Assignment Master Documents/Group 19 Final Project Paper.docx
@@ -4207,6 +4207,262 @@
       <w:r>
         <w:t>Water needs to be binned to correct the distribution</w:t>
       </w:r>
+      <w:r>
+        <w:t>.  The bins are set as follows:</w:t>
+      </w:r>
+    </w:p>
+    <w:tbl>
+      <w:tblPr>
+        <w:tblStyle w:val="GridTable4-Accent5"/>
+        <w:tblW w:w="0" w:type="auto"/>
+        <w:tblLook w:val="04A0" w:firstRow="1" w:lastRow="0" w:firstColumn="1" w:lastColumn="0" w:noHBand="0" w:noVBand="1"/>
+      </w:tblPr>
+      <w:tblGrid>
+        <w:gridCol w:w="4675"/>
+        <w:gridCol w:w="4675"/>
+      </w:tblGrid>
+      <w:tr>
+        <w:trPr>
+          <w:cnfStyle w:val="100000000000" w:firstRow="1" w:lastRow="0" w:firstColumn="0" w:lastColumn="0" w:oddVBand="0" w:evenVBand="0" w:oddHBand="0" w:evenHBand="0" w:firstRowFirstColumn="0" w:firstRowLastColumn="0" w:lastRowFirstColumn="0" w:lastRowLastColumn="0"/>
+        </w:trPr>
+        <w:tc>
+          <w:tcPr>
+            <w:cnfStyle w:val="001000000000" w:firstRow="0" w:lastRow="0" w:firstColumn="1" w:lastColumn="0" w:oddVBand="0" w:evenVBand="0" w:oddHBand="0" w:evenHBand="0" w:firstRowFirstColumn="0" w:firstRowLastColumn="0" w:lastRowFirstColumn="0" w:lastRowLastColumn="0"/>
+            <w:tcW w:w="4675" w:type="dxa"/>
+          </w:tcPr>
+          <w:p>
+            <w:pPr>
+              <w:pStyle w:val="ListParagraph"/>
+              <w:ind w:left="0"/>
+            </w:pPr>
+            <w:r>
+              <w:t>Range</w:t>
+            </w:r>
+          </w:p>
+        </w:tc>
+        <w:tc>
+          <w:tcPr>
+            <w:tcW w:w="4675" w:type="dxa"/>
+          </w:tcPr>
+          <w:p>
+            <w:pPr>
+              <w:pStyle w:val="ListParagraph"/>
+              <w:ind w:left="0"/>
+              <w:cnfStyle w:val="100000000000" w:firstRow="1" w:lastRow="0" w:firstColumn="0" w:lastColumn="0" w:oddVBand="0" w:evenVBand="0" w:oddHBand="0" w:evenHBand="0" w:firstRowFirstColumn="0" w:firstRowLastColumn="0" w:lastRowFirstColumn="0" w:lastRowLastColumn="0"/>
+            </w:pPr>
+            <w:r>
+              <w:t>Value</w:t>
+            </w:r>
+          </w:p>
+        </w:tc>
+      </w:tr>
+      <w:tr>
+        <w:trPr>
+          <w:cnfStyle w:val="000000100000" w:firstRow="0" w:lastRow="0" w:firstColumn="0" w:lastColumn="0" w:oddVBand="0" w:evenVBand="0" w:oddHBand="1" w:evenHBand="0" w:firstRowFirstColumn="0" w:firstRowLastColumn="0" w:lastRowFirstColumn="0" w:lastRowLastColumn="0"/>
+        </w:trPr>
+        <w:tc>
+          <w:tcPr>
+            <w:cnfStyle w:val="001000000000" w:firstRow="0" w:lastRow="0" w:firstColumn="1" w:lastColumn="0" w:oddVBand="0" w:evenVBand="0" w:oddHBand="0" w:evenHBand="0" w:firstRowFirstColumn="0" w:firstRowLastColumn="0" w:lastRowFirstColumn="0" w:lastRowLastColumn="0"/>
+            <w:tcW w:w="4675" w:type="dxa"/>
+          </w:tcPr>
+          <w:p>
+            <w:pPr>
+              <w:pStyle w:val="ListParagraph"/>
+              <w:ind w:left="0"/>
+            </w:pPr>
+            <w:r>
+              <w:t>Water &lt;= 99.295629576</w:t>
+            </w:r>
+          </w:p>
+        </w:tc>
+        <w:tc>
+          <w:tcPr>
+            <w:tcW w:w="4675" w:type="dxa"/>
+          </w:tcPr>
+          <w:p>
+            <w:pPr>
+              <w:pStyle w:val="ListParagraph"/>
+              <w:ind w:left="0"/>
+              <w:cnfStyle w:val="000000100000" w:firstRow="0" w:lastRow="0" w:firstColumn="0" w:lastColumn="0" w:oddVBand="0" w:evenVBand="0" w:oddHBand="1" w:evenHBand="0" w:firstRowFirstColumn="0" w:firstRowLastColumn="0" w:lastRowFirstColumn="0" w:lastRowLastColumn="0"/>
+            </w:pPr>
+            <w:r>
+              <w:t>Low – 99.3</w:t>
+            </w:r>
+          </w:p>
+        </w:tc>
+      </w:tr>
+      <w:tr>
+        <w:tc>
+          <w:tcPr>
+            <w:cnfStyle w:val="001000000000" w:firstRow="0" w:lastRow="0" w:firstColumn="1" w:lastColumn="0" w:oddVBand="0" w:evenVBand="0" w:oddHBand="0" w:evenHBand="0" w:firstRowFirstColumn="0" w:firstRowLastColumn="0" w:lastRowFirstColumn="0" w:lastRowLastColumn="0"/>
+            <w:tcW w:w="4675" w:type="dxa"/>
+          </w:tcPr>
+          <w:p>
+            <w:pPr>
+              <w:pStyle w:val="ListParagraph"/>
+              <w:ind w:left="0"/>
+            </w:pPr>
+            <w:r>
+              <w:t>99.295629576 &lt; Water &lt;= 582.94134125</w:t>
+            </w:r>
+          </w:p>
+        </w:tc>
+        <w:tc>
+          <w:tcPr>
+            <w:tcW w:w="4675" w:type="dxa"/>
+          </w:tcPr>
+          <w:p>
+            <w:pPr>
+              <w:pStyle w:val="ListParagraph"/>
+              <w:ind w:left="0"/>
+              <w:cnfStyle w:val="000000000000" w:firstRow="0" w:lastRow="0" w:firstColumn="0" w:lastColumn="0" w:oddVBand="0" w:evenVBand="0" w:oddHBand="0" w:evenHBand="0" w:firstRowFirstColumn="0" w:firstRowLastColumn="0" w:lastRowFirstColumn="0" w:lastRowLastColumn="0"/>
+            </w:pPr>
+            <w:r>
+              <w:t>99.3 – 582.9</w:t>
+            </w:r>
+          </w:p>
+        </w:tc>
+      </w:tr>
+      <w:tr>
+        <w:trPr>
+          <w:cnfStyle w:val="000000100000" w:firstRow="0" w:lastRow="0" w:firstColumn="0" w:lastColumn="0" w:oddVBand="0" w:evenVBand="0" w:oddHBand="1" w:evenHBand="0" w:firstRowFirstColumn="0" w:firstRowLastColumn="0" w:lastRowFirstColumn="0" w:lastRowLastColumn="0"/>
+        </w:trPr>
+        <w:tc>
+          <w:tcPr>
+            <w:cnfStyle w:val="001000000000" w:firstRow="0" w:lastRow="0" w:firstColumn="1" w:lastColumn="0" w:oddVBand="0" w:evenVBand="0" w:oddHBand="0" w:evenHBand="0" w:firstRowFirstColumn="0" w:firstRowLastColumn="0" w:lastRowFirstColumn="0" w:lastRowLastColumn="0"/>
+            <w:tcW w:w="4675" w:type="dxa"/>
+          </w:tcPr>
+          <w:p>
+            <w:pPr>
+              <w:pStyle w:val="ListParagraph"/>
+              <w:ind w:left="0"/>
+            </w:pPr>
+            <w:r>
+              <w:t>582.94134125 &lt; Water &lt;= 969.85791059</w:t>
+            </w:r>
+          </w:p>
+        </w:tc>
+        <w:tc>
+          <w:tcPr>
+            <w:tcW w:w="4675" w:type="dxa"/>
+          </w:tcPr>
+          <w:p>
+            <w:pPr>
+              <w:pStyle w:val="ListParagraph"/>
+              <w:ind w:left="0"/>
+              <w:cnfStyle w:val="000000100000" w:firstRow="0" w:lastRow="0" w:firstColumn="0" w:lastColumn="0" w:oddVBand="0" w:evenVBand="0" w:oddHBand="1" w:evenHBand="0" w:firstRowFirstColumn="0" w:firstRowLastColumn="0" w:lastRowFirstColumn="0" w:lastRowLastColumn="0"/>
+            </w:pPr>
+            <w:r>
+              <w:t>582.9 – 969.9</w:t>
+            </w:r>
+          </w:p>
+        </w:tc>
+      </w:tr>
+      <w:tr>
+        <w:tc>
+          <w:tcPr>
+            <w:cnfStyle w:val="001000000000" w:firstRow="0" w:lastRow="0" w:firstColumn="1" w:lastColumn="0" w:oddVBand="0" w:evenVBand="0" w:oddHBand="0" w:evenHBand="0" w:firstRowFirstColumn="0" w:firstRowLastColumn="0" w:lastRowFirstColumn="0" w:lastRowLastColumn="0"/>
+            <w:tcW w:w="4675" w:type="dxa"/>
+          </w:tcPr>
+          <w:p>
+            <w:pPr>
+              <w:pStyle w:val="ListParagraph"/>
+              <w:ind w:left="0"/>
+            </w:pPr>
+            <w:r>
+              <w:t>969.85791059 &lt; Water &lt;= 1593.2234945</w:t>
+            </w:r>
+          </w:p>
+        </w:tc>
+        <w:tc>
+          <w:tcPr>
+            <w:tcW w:w="4675" w:type="dxa"/>
+          </w:tcPr>
+          <w:p>
+            <w:pPr>
+              <w:pStyle w:val="ListParagraph"/>
+              <w:ind w:left="0"/>
+              <w:cnfStyle w:val="000000000000" w:firstRow="0" w:lastRow="0" w:firstColumn="0" w:lastColumn="0" w:oddVBand="0" w:evenVBand="0" w:oddHBand="0" w:evenHBand="0" w:firstRowFirstColumn="0" w:firstRowLastColumn="0" w:lastRowFirstColumn="0" w:lastRowLastColumn="0"/>
+            </w:pPr>
+            <w:r>
+              <w:t>969.9 - 1593</w:t>
+            </w:r>
+          </w:p>
+        </w:tc>
+      </w:tr>
+      <w:tr>
+        <w:trPr>
+          <w:cnfStyle w:val="000000100000" w:firstRow="0" w:lastRow="0" w:firstColumn="0" w:lastColumn="0" w:oddVBand="0" w:evenVBand="0" w:oddHBand="1" w:evenHBand="0" w:firstRowFirstColumn="0" w:firstRowLastColumn="0" w:lastRowFirstColumn="0" w:lastRowLastColumn="0"/>
+        </w:trPr>
+        <w:tc>
+          <w:tcPr>
+            <w:cnfStyle w:val="001000000000" w:firstRow="0" w:lastRow="0" w:firstColumn="1" w:lastColumn="0" w:oddVBand="0" w:evenVBand="0" w:oddHBand="0" w:evenHBand="0" w:firstRowFirstColumn="0" w:firstRowLastColumn="0" w:lastRowFirstColumn="0" w:lastRowLastColumn="0"/>
+            <w:tcW w:w="4675" w:type="dxa"/>
+          </w:tcPr>
+          <w:p>
+            <w:pPr>
+              <w:pStyle w:val="ListParagraph"/>
+              <w:ind w:left="0"/>
+            </w:pPr>
+            <w:r>
+              <w:lastRenderedPageBreak/>
+              <w:t>1593.2234945 &lt; Water</w:t>
+            </w:r>
+          </w:p>
+        </w:tc>
+        <w:tc>
+          <w:tcPr>
+            <w:tcW w:w="4675" w:type="dxa"/>
+          </w:tcPr>
+          <w:p>
+            <w:pPr>
+              <w:pStyle w:val="ListParagraph"/>
+              <w:ind w:left="0"/>
+              <w:cnfStyle w:val="000000100000" w:firstRow="0" w:lastRow="0" w:firstColumn="0" w:lastColumn="0" w:oddVBand="0" w:evenVBand="0" w:oddHBand="1" w:evenHBand="0" w:firstRowFirstColumn="0" w:firstRowLastColumn="0" w:lastRowFirstColumn="0" w:lastRowLastColumn="0"/>
+            </w:pPr>
+            <w:r>
+              <w:t>1593 - High</w:t>
+            </w:r>
+          </w:p>
+        </w:tc>
+      </w:tr>
+      <w:tr>
+        <w:tc>
+          <w:tcPr>
+            <w:cnfStyle w:val="001000000000" w:firstRow="0" w:lastRow="0" w:firstColumn="1" w:lastColumn="0" w:oddVBand="0" w:evenVBand="0" w:oddHBand="0" w:evenHBand="0" w:firstRowFirstColumn="0" w:firstRowLastColumn="0" w:lastRowFirstColumn="0" w:lastRowLastColumn="0"/>
+            <w:tcW w:w="4675" w:type="dxa"/>
+          </w:tcPr>
+          <w:p>
+            <w:pPr>
+              <w:pStyle w:val="ListParagraph"/>
+              <w:ind w:left="0"/>
+            </w:pPr>
+            <w:r>
+              <w:t>Is Missing(Water)</w:t>
+            </w:r>
+          </w:p>
+        </w:tc>
+        <w:tc>
+          <w:tcPr>
+            <w:tcW w:w="4675" w:type="dxa"/>
+          </w:tcPr>
+          <w:p>
+            <w:pPr>
+              <w:pStyle w:val="ListParagraph"/>
+              <w:ind w:left="0"/>
+              <w:cnfStyle w:val="000000000000" w:firstRow="0" w:lastRow="0" w:firstColumn="0" w:lastColumn="0" w:oddVBand="0" w:evenVBand="0" w:oddHBand="0" w:evenHBand="0" w:firstRowFirstColumn="0" w:firstRowLastColumn="0" w:lastRowFirstColumn="0" w:lastRowLastColumn="0"/>
+            </w:pPr>
+            <w:r>
+              <w:t>Missing</w:t>
+            </w:r>
+          </w:p>
+        </w:tc>
+      </w:tr>
+    </w:tbl>
+    <w:p>
+      <w:pPr>
+        <w:pStyle w:val="ListParagraph"/>
+      </w:pPr>
     </w:p>
     <w:p>
       <w:pPr>
@@ -4263,7 +4519,6 @@
     </w:p>
     <w:p>
       <w:r>
-        <w:lastRenderedPageBreak/>
         <w:t xml:space="preserve">The missing values in </w:t>
       </w:r>
       <w:proofErr w:type="spellStart"/>
@@ -4502,7 +4757,11 @@
         <w:t>r</w:t>
       </w:r>
       <w:r>
-        <w:t xml:space="preserve"> due to the data set.  Group 19 made the decision to try all the validation columns and determine the best misclassification rate compared to the first model.  Group 19 selected Validation_1_Seed5 and all future models will be compared against each other using the same validation column.  This allows for the removal of error due to changing validation columns by inducing the same error in all the models (“All models are wrong, some are just useful” -George Box).</w:t>
+        <w:t xml:space="preserve"> due to the data set.  Group 19 made the decision to try all the validation columns and determine the best misclassification rate compared to the first model.  Group 19 selected Validation_1_Seed5 and all future models will be compared against each other using the same validation column.  This allows for the removal of error due to changing </w:t>
+      </w:r>
+      <w:r>
+        <w:lastRenderedPageBreak/>
+        <w:t>validation columns by inducing the same error in all the models (“All models are wrong, some are just useful” -George Box).</w:t>
       </w:r>
     </w:p>
     <w:p>
@@ -4522,11 +4781,7 @@
         <w:t xml:space="preserve">the changes </w:t>
       </w:r>
       <w:r>
-        <w:t xml:space="preserve">in </w:t>
-      </w:r>
-      <w:r>
-        <w:lastRenderedPageBreak/>
-        <w:t xml:space="preserve">misclassification rate </w:t>
+        <w:t xml:space="preserve">in misclassification rate </w:t>
       </w:r>
       <w:r>
         <w:t>due to variation of each variable.  This process resulted in the creation of 16 different tuning tables for the boosted trees with the following results:</w:t>
@@ -6595,6 +6850,7 @@
     </w:p>
     <w:p>
       <w:r>
+        <w:lastRenderedPageBreak/>
         <w:t>For determining collinearity, these columns where changed back to continuous so that a multivariate analysis could be performed against them.  During the analysis, collinearity was found between the following sets of columns:</w:t>
       </w:r>
     </w:p>
@@ -6698,11 +6954,7 @@
         <w:t xml:space="preserve"> </w:t>
       </w:r>
       <w:r>
-        <w:t xml:space="preserve">the columns are not </w:t>
-      </w:r>
-      <w:r>
-        <w:lastRenderedPageBreak/>
-        <w:t>collinear.  Using the results from the boosted tree models created with combined part one and part two data, the following changes were made to the model:</w:t>
+        <w:t>the columns are not collinear.  Using the results from the boosted tree models created with combined part one and part two data, the following changes were made to the model:</w:t>
       </w:r>
     </w:p>
     <w:p>
@@ -7584,11 +7836,7 @@
         <w:t xml:space="preserve"> with a cut-off point of 0.45</w:t>
       </w:r>
       <w:r>
-        <w:t xml:space="preserve">.  This model has a test </w:t>
-      </w:r>
-      <w:r>
-        <w:lastRenderedPageBreak/>
-        <w:t>misclassification rate</w:t>
+        <w:t>.  This model has a test misclassification rate</w:t>
       </w:r>
       <w:r>
         <w:t xml:space="preserve"> of 17</w:t>
@@ -7599,9 +7847,293 @@
       <w:r>
         <w:t>% and based on the approximately 50 to 100 models created, Group 19 believes this model will play a part in achieving the stated goals of the Oakhurst group to assist their advisors with acquisition of new customers with the correct demographic background ($150,000 annually salary and home value $400,000 dollars).</w:t>
       </w:r>
+      <w:r>
+        <w:t xml:space="preserve">  Is configured as follows:</w:t>
+      </w:r>
     </w:p>
     <w:p>
       <w:pPr>
+        <w:pStyle w:val="ListParagraph"/>
+        <w:numPr>
+          <w:ilvl w:val="0"/>
+          <w:numId w:val="2"/>
+        </w:numPr>
+      </w:pPr>
+      <w:r>
+        <w:t>Model Type: Boosted Tree with Tuning Table</w:t>
+      </w:r>
+    </w:p>
+    <w:p>
+      <w:pPr>
+        <w:pStyle w:val="ListParagraph"/>
+        <w:numPr>
+          <w:ilvl w:val="0"/>
+          <w:numId w:val="2"/>
+        </w:numPr>
+      </w:pPr>
+      <w:r>
+        <w:t>Informative Missing</w:t>
+      </w:r>
+    </w:p>
+    <w:p>
+      <w:pPr>
+        <w:pStyle w:val="ListParagraph"/>
+        <w:numPr>
+          <w:ilvl w:val="0"/>
+          <w:numId w:val="2"/>
+        </w:numPr>
+      </w:pPr>
+      <w:r>
+        <w:t>Tuning Table Configuration:</w:t>
+      </w:r>
+    </w:p>
+    <w:p>
+      <w:pPr>
+        <w:pStyle w:val="ListParagraph"/>
+        <w:numPr>
+          <w:ilvl w:val="1"/>
+          <w:numId w:val="2"/>
+        </w:numPr>
+      </w:pPr>
+      <w:r>
+        <w:t>Random Seed = 5</w:t>
+      </w:r>
+    </w:p>
+    <w:p>
+      <w:pPr>
+        <w:pStyle w:val="ListParagraph"/>
+        <w:numPr>
+          <w:ilvl w:val="1"/>
+          <w:numId w:val="2"/>
+        </w:numPr>
+      </w:pPr>
+      <w:r>
+        <w:t>Number of Layers 1 to 200</w:t>
+      </w:r>
+    </w:p>
+    <w:p>
+      <w:pPr>
+        <w:pStyle w:val="ListParagraph"/>
+        <w:numPr>
+          <w:ilvl w:val="1"/>
+          <w:numId w:val="2"/>
+        </w:numPr>
+      </w:pPr>
+      <w:r>
+        <w:t>Splits per Tree 1 to 5</w:t>
+      </w:r>
+    </w:p>
+    <w:p>
+      <w:pPr>
+        <w:pStyle w:val="ListParagraph"/>
+        <w:numPr>
+          <w:ilvl w:val="1"/>
+          <w:numId w:val="2"/>
+        </w:numPr>
+      </w:pPr>
+      <w:r>
+        <w:t>Learning Rate 0.01 to 0.5</w:t>
+      </w:r>
+    </w:p>
+    <w:p>
+      <w:pPr>
+        <w:pStyle w:val="ListParagraph"/>
+        <w:numPr>
+          <w:ilvl w:val="1"/>
+          <w:numId w:val="2"/>
+        </w:numPr>
+      </w:pPr>
+      <w:r>
+        <w:t>Minimum Size Split 1 to 10</w:t>
+      </w:r>
+    </w:p>
+    <w:p>
+      <w:pPr>
+        <w:pStyle w:val="ListParagraph"/>
+        <w:numPr>
+          <w:ilvl w:val="1"/>
+          <w:numId w:val="2"/>
+        </w:numPr>
+      </w:pPr>
+      <w:r>
+        <w:t>Row Sampling Rate 0.01 to 2.0</w:t>
+      </w:r>
+    </w:p>
+    <w:p>
+      <w:pPr>
+        <w:pStyle w:val="ListParagraph"/>
+        <w:numPr>
+          <w:ilvl w:val="1"/>
+          <w:numId w:val="2"/>
+        </w:numPr>
+      </w:pPr>
+      <w:r>
+        <w:t>Column Sampling Rate 0.01 to 0.5</w:t>
+      </w:r>
+    </w:p>
+    <w:p>
+      <w:pPr>
+        <w:pStyle w:val="ListParagraph"/>
+        <w:numPr>
+          <w:ilvl w:val="1"/>
+          <w:numId w:val="2"/>
+        </w:numPr>
+      </w:pPr>
+      <w:r>
+        <w:t>Number of Runs 100</w:t>
+      </w:r>
+    </w:p>
+    <w:p>
+      <w:pPr>
+        <w:pStyle w:val="ListParagraph"/>
+        <w:numPr>
+          <w:ilvl w:val="0"/>
+          <w:numId w:val="2"/>
+        </w:numPr>
+      </w:pPr>
+      <w:r>
+        <w:t>Columns used: (</w:t>
+      </w:r>
+      <w:proofErr w:type="spellStart"/>
+      <w:r>
+        <w:t>Water_Grouped</w:t>
+      </w:r>
+      <w:proofErr w:type="spellEnd"/>
+      <w:r>
+        <w:t xml:space="preserve">, Cube Root[Electric], Built, Tenure, </w:t>
+      </w:r>
+      <w:proofErr w:type="spellStart"/>
+      <w:r>
+        <w:t>JuniorMtg</w:t>
+      </w:r>
+      <w:proofErr w:type="spellEnd"/>
+      <w:r>
+        <w:t xml:space="preserve">, </w:t>
+      </w:r>
+      <w:proofErr w:type="spellStart"/>
+      <w:r>
+        <w:t>FamEmp</w:t>
+      </w:r>
+      <w:proofErr w:type="spellEnd"/>
+      <w:r>
+        <w:t xml:space="preserve">, Lang, Family, </w:t>
+      </w:r>
+      <w:proofErr w:type="spellStart"/>
+      <w:r>
+        <w:t>HHpresence</w:t>
+      </w:r>
+      <w:proofErr w:type="spellEnd"/>
+      <w:r>
+        <w:t xml:space="preserve">, Move, </w:t>
+      </w:r>
+      <w:proofErr w:type="spellStart"/>
+      <w:r>
+        <w:t>Npersons</w:t>
+      </w:r>
+      <w:proofErr w:type="spellEnd"/>
+      <w:r>
+        <w:t xml:space="preserve">, </w:t>
+      </w:r>
+      <w:proofErr w:type="spellStart"/>
+      <w:r>
+        <w:t>Nchild</w:t>
+      </w:r>
+      <w:proofErr w:type="spellEnd"/>
+      <w:r>
+        <w:t xml:space="preserve">, Under18, Over60, Over65, Workers, </w:t>
+      </w:r>
+      <w:proofErr w:type="spellStart"/>
+      <w:r>
+        <w:t>WkExp</w:t>
+      </w:r>
+      <w:proofErr w:type="spellEnd"/>
+      <w:r>
+        <w:t xml:space="preserve">, </w:t>
+      </w:r>
+      <w:proofErr w:type="spellStart"/>
+      <w:r>
+        <w:t>WkStatus</w:t>
+      </w:r>
+      <w:proofErr w:type="spellEnd"/>
+      <w:r>
+        <w:t xml:space="preserve">, Vehicles, </w:t>
+      </w:r>
+      <w:proofErr w:type="spellStart"/>
+      <w:r>
+        <w:t>BroadBND</w:t>
+      </w:r>
+      <w:proofErr w:type="spellEnd"/>
+      <w:r>
+        <w:t xml:space="preserve">, Internet, </w:t>
+      </w:r>
+      <w:proofErr w:type="spellStart"/>
+      <w:r>
+        <w:t>FiberOpt</w:t>
+      </w:r>
+      <w:proofErr w:type="spellEnd"/>
+      <w:r>
+        <w:t xml:space="preserve">, </w:t>
+      </w:r>
+      <w:proofErr w:type="spellStart"/>
+      <w:r>
+        <w:t>HeatFuel</w:t>
+      </w:r>
+      <w:proofErr w:type="spellEnd"/>
+      <w:r>
+        <w:t>, Rooms, Lot, Bedroom, Units)</w:t>
+      </w:r>
+    </w:p>
+    <w:p>
+      <w:pPr>
+        <w:pStyle w:val="ListParagraph"/>
+        <w:numPr>
+          <w:ilvl w:val="0"/>
+          <w:numId w:val="2"/>
+        </w:numPr>
+      </w:pPr>
+      <w:r>
+        <w:t>Validation Column: Validation_1_Seed5 (60% Training, 20% Validation, 20% Test with Random Seed set to 5)</w:t>
+      </w:r>
+    </w:p>
+    <w:p>
+      <w:pPr>
+        <w:pStyle w:val="ListParagraph"/>
+        <w:numPr>
+          <w:ilvl w:val="0"/>
+          <w:numId w:val="2"/>
+        </w:numPr>
+      </w:pPr>
+      <w:r>
+        <w:t xml:space="preserve">The final model is contained in Final Project Initial Data </w:t>
+      </w:r>
+      <w:proofErr w:type="spellStart"/>
+      <w:r>
+        <w:t>Set.jmp</w:t>
+      </w:r>
+      <w:proofErr w:type="spellEnd"/>
+      <w:r>
+        <w:t xml:space="preserve">, the model is saved to the data table under the name Boosted Tree of </w:t>
+      </w:r>
+      <w:proofErr w:type="spellStart"/>
+      <w:r>
+        <w:t>HiWorth</w:t>
+      </w:r>
+      <w:proofErr w:type="spellEnd"/>
+      <w:r>
+        <w:t xml:space="preserve"> Hypercube 18 0.1700 or Final Model for Group 19.  The tuning table for the model is named </w:t>
+      </w:r>
+      <w:r>
+        <w:t>Space Filling Latin Hypercube 18.jmp</w:t>
+      </w:r>
+      <w:r>
+        <w:t>.</w:t>
+      </w:r>
+    </w:p>
+    <w:p>
+      <w:pPr>
+        <w:tabs>
+          <w:tab w:val="left" w:pos="3828"/>
+        </w:tabs>
         <w:rPr>
           <w:b/>
         </w:rPr>
@@ -7637,10 +8169,11 @@
         <w:rPr>
           <w:noProof/>
         </w:rPr>
+        <w:lastRenderedPageBreak/>
         <w:drawing>
           <wp:inline distT="0" distB="0" distL="0" distR="0" wp14:anchorId="1881421B" wp14:editId="61516A36">
-            <wp:extent cx="5943600" cy="1725295"/>
-            <wp:effectExtent l="0" t="0" r="0" b="8255"/>
+            <wp:extent cx="5029200" cy="1459865"/>
+            <wp:effectExtent l="0" t="0" r="0" b="6985"/>
             <wp:docPr id="1" name="Picture 1"/>
             <wp:cNvGraphicFramePr>
               <a:graphicFrameLocks xmlns:a="http://schemas.openxmlformats.org/drawingml/2006/main" noChangeAspect="1"/>
@@ -7661,7 +8194,7 @@
                   <pic:spPr>
                     <a:xfrm>
                       <a:off x="0" y="0"/>
-                      <a:ext cx="5943600" cy="1725295"/>
+                      <a:ext cx="5098733" cy="1480049"/>
                     </a:xfrm>
                     <a:prstGeom prst="rect">
                       <a:avLst/>
@@ -7723,8 +8256,8 @@
         </w:rPr>
         <w:drawing>
           <wp:inline distT="0" distB="0" distL="0" distR="0" wp14:anchorId="5F9E6004" wp14:editId="14485AF8">
-            <wp:extent cx="5943600" cy="1723390"/>
-            <wp:effectExtent l="0" t="0" r="0" b="0"/>
+            <wp:extent cx="5044440" cy="1462672"/>
+            <wp:effectExtent l="0" t="0" r="3810" b="4445"/>
             <wp:docPr id="2" name="Picture 2"/>
             <wp:cNvGraphicFramePr>
               <a:graphicFrameLocks xmlns:a="http://schemas.openxmlformats.org/drawingml/2006/main" noChangeAspect="1"/>
@@ -7745,7 +8278,7 @@
                   <pic:spPr>
                     <a:xfrm>
                       <a:off x="0" y="0"/>
-                      <a:ext cx="5943600" cy="1723390"/>
+                      <a:ext cx="5118040" cy="1484013"/>
                     </a:xfrm>
                     <a:prstGeom prst="rect">
                       <a:avLst/>
@@ -7819,11 +8352,10 @@
         <w:rPr>
           <w:noProof/>
         </w:rPr>
-        <w:lastRenderedPageBreak/>
         <w:drawing>
           <wp:inline distT="0" distB="0" distL="0" distR="0" wp14:anchorId="23E9462E" wp14:editId="47361266">
-            <wp:extent cx="5943600" cy="3549650"/>
-            <wp:effectExtent l="0" t="0" r="0" b="0"/>
+            <wp:extent cx="4640580" cy="2771458"/>
+            <wp:effectExtent l="0" t="0" r="7620" b="0"/>
             <wp:docPr id="6" name="Picture 6"/>
             <wp:cNvGraphicFramePr>
               <a:graphicFrameLocks xmlns:a="http://schemas.openxmlformats.org/drawingml/2006/main" noChangeAspect="1"/>
@@ -7844,7 +8376,7 @@
                   <pic:spPr>
                     <a:xfrm>
                       <a:off x="0" y="0"/>
-                      <a:ext cx="5943600" cy="3549650"/>
+                      <a:ext cx="4648710" cy="2776314"/>
                     </a:xfrm>
                     <a:prstGeom prst="rect">
                       <a:avLst/>
@@ -7859,6 +8391,7 @@
     </w:p>
     <w:p>
       <w:r>
+        <w:lastRenderedPageBreak/>
         <w:t xml:space="preserve">Group 19 also reviewed the Receiver Operating Characteristic (ROC) for the final model.  The area under the curve (AUC) for the training, validation and test set is 0.8483, 0.8246 and 0.8240 respectively.  The AUC value should be as close to one as possible, a value of one corresponds to a perfect fit of the model to the data. </w:t>
       </w:r>
     </w:p>
@@ -7915,7 +8448,6 @@
         <w:rPr>
           <w:noProof/>
         </w:rPr>
-        <w:lastRenderedPageBreak/>
         <w:drawing>
           <wp:inline distT="0" distB="0" distL="0" distR="0" wp14:anchorId="51211B9B" wp14:editId="0B2B6A6E">
             <wp:extent cx="5943600" cy="1868170"/>
@@ -7991,23 +8523,11 @@
       <w:r>
         <w:t xml:space="preserve"> household.</w:t>
       </w:r>
+      <w:r>
+        <w:t xml:space="preserve">  All this data provided to a trained advisor pool should result in a lower cost of acquisition of new accounts for Oakhurst.</w:t>
+      </w:r>
       <w:bookmarkStart w:id="0" w:name="_GoBack"/>
       <w:bookmarkEnd w:id="0"/>
-      <w:r>
-        <w:t xml:space="preserve">  All this data provided to a trained advisor pool should result in a lower cost of acquisition of new accounts for Oakhurst.</w:t>
-      </w:r>
-    </w:p>
-    <w:p/>
-    <w:p/>
-    <w:p>
-      <w:pPr>
-        <w:rPr>
-          <w:rFonts w:ascii="Consolas" w:hAnsi="Consolas" w:cs="Consolas"/>
-          <w:color w:val="000000"/>
-          <w:sz w:val="18"/>
-          <w:szCs w:val="20"/>
-        </w:rPr>
-      </w:pPr>
     </w:p>
     <w:sectPr>
       <w:pgSz w:w="12240" w:h="15840"/>
@@ -8126,7 +8646,7 @@
         <w:rFonts w:ascii="Calibri" w:eastAsiaTheme="minorHAnsi" w:hAnsi="Calibri" w:cs="Calibri" w:hint="default"/>
       </w:rPr>
     </w:lvl>
-    <w:lvl w:ilvl="1" w:tplc="04090003" w:tentative="1">
+    <w:lvl w:ilvl="1" w:tplc="04090003">
       <w:start w:val="1"/>
       <w:numFmt w:val="bullet"/>
       <w:lvlText w:val="o"/>
@@ -9225,7 +9745,7 @@
 </file>
 
 <file path=customXml/itemProps1.xml><?xml version="1.0" encoding="utf-8"?>
-<ds:datastoreItem xmlns:ds="http://schemas.openxmlformats.org/officeDocument/2006/customXml" ds:itemID="{6AA1CC68-3BBB-430F-AB6B-808C4CAC445F}">
+<ds:datastoreItem xmlns:ds="http://schemas.openxmlformats.org/officeDocument/2006/customXml" ds:itemID="{7D4F498E-F19C-4D4C-ADA8-9D8160ADEBC0}">
   <ds:schemaRefs>
     <ds:schemaRef ds:uri="http://schemas.openxmlformats.org/officeDocument/2006/bibliography"/>
   </ds:schemaRefs>

</xml_diff>